<commit_message>
- Document + Slide.
</commit_message>
<xml_diff>
--- a/ smart-buy/Reports/SmartB_Final Report_short_version.docx
+++ b/ smart-buy/Reports/SmartB_Final Report_short_version.docx
@@ -305,36 +305,8 @@
                 <w:sz w:val="24"/>
                 <w:szCs w:val="24"/>
               </w:rPr>
-              <w:t xml:space="preserve">Doan </w:t>
-            </w:r>
-            <w:proofErr w:type="spellStart"/>
-            <w:r>
-              <w:rPr>
-                <w:rFonts w:ascii="Cambria" w:hAnsi="Cambria"/>
-                <w:sz w:val="24"/>
-                <w:szCs w:val="24"/>
-              </w:rPr>
-              <w:t>Ho</w:t>
-            </w:r>
-            <w:proofErr w:type="spellEnd"/>
-            <w:r>
-              <w:rPr>
-                <w:rFonts w:ascii="Cambria" w:hAnsi="Cambria"/>
-                <w:sz w:val="24"/>
-                <w:szCs w:val="24"/>
-              </w:rPr>
-              <w:t xml:space="preserve"> Anh </w:t>
-            </w:r>
-            <w:proofErr w:type="spellStart"/>
-            <w:r>
-              <w:rPr>
-                <w:rFonts w:ascii="Cambria" w:hAnsi="Cambria"/>
-                <w:sz w:val="24"/>
-                <w:szCs w:val="24"/>
-              </w:rPr>
-              <w:t>Triet</w:t>
-            </w:r>
-            <w:proofErr w:type="spellEnd"/>
+              <w:t>Doan Ho Anh Triet</w:t>
+            </w:r>
             <w:r>
               <w:rPr>
                 <w:rFonts w:ascii="Cambria" w:hAnsi="Cambria"/>
@@ -384,25 +356,7 @@
                 <w:sz w:val="24"/>
                 <w:szCs w:val="24"/>
               </w:rPr>
-              <w:t xml:space="preserve">nh </w:t>
-            </w:r>
-            <w:proofErr w:type="spellStart"/>
-            <w:r>
-              <w:rPr>
-                <w:rFonts w:ascii="Cambria" w:hAnsi="Cambria"/>
-                <w:sz w:val="24"/>
-                <w:szCs w:val="24"/>
-              </w:rPr>
-              <w:t>Thanh</w:t>
-            </w:r>
-            <w:proofErr w:type="spellEnd"/>
-            <w:r>
-              <w:rPr>
-                <w:rFonts w:ascii="Cambria" w:hAnsi="Cambria"/>
-                <w:sz w:val="24"/>
-                <w:szCs w:val="24"/>
-              </w:rPr>
-              <w:t xml:space="preserve"> Vi</w:t>
+              <w:t>nh Thanh Vi</w:t>
             </w:r>
             <w:r>
               <w:rPr>
@@ -544,25 +498,7 @@
                 <w:sz w:val="24"/>
                 <w:szCs w:val="24"/>
               </w:rPr>
-              <w:t xml:space="preserve">n </w:t>
-            </w:r>
-            <w:proofErr w:type="spellStart"/>
-            <w:r>
-              <w:rPr>
-                <w:rFonts w:ascii="Cambria" w:hAnsi="Cambria"/>
-                <w:sz w:val="24"/>
-                <w:szCs w:val="24"/>
-              </w:rPr>
-              <w:t>Trung</w:t>
-            </w:r>
-            <w:proofErr w:type="spellEnd"/>
-            <w:r>
-              <w:rPr>
-                <w:rFonts w:ascii="Cambria" w:hAnsi="Cambria"/>
-                <w:sz w:val="24"/>
-                <w:szCs w:val="24"/>
-              </w:rPr>
-              <w:t xml:space="preserve"> D</w:t>
+              <w:t>n Trung D</w:t>
             </w:r>
             <w:r>
               <w:rPr>
@@ -646,43 +582,7 @@
                 <w:sz w:val="24"/>
                 <w:szCs w:val="24"/>
               </w:rPr>
-              <w:t xml:space="preserve">Mr. </w:t>
-            </w:r>
-            <w:proofErr w:type="spellStart"/>
-            <w:r>
-              <w:rPr>
-                <w:rFonts w:ascii="Cambria" w:hAnsi="Cambria"/>
-                <w:sz w:val="24"/>
-                <w:szCs w:val="24"/>
-              </w:rPr>
-              <w:t>Kieu</w:t>
-            </w:r>
-            <w:proofErr w:type="spellEnd"/>
-            <w:r>
-              <w:rPr>
-                <w:rFonts w:ascii="Cambria" w:hAnsi="Cambria"/>
-                <w:sz w:val="24"/>
-                <w:szCs w:val="24"/>
-              </w:rPr>
-              <w:t xml:space="preserve"> </w:t>
-            </w:r>
-            <w:proofErr w:type="spellStart"/>
-            <w:r>
-              <w:rPr>
-                <w:rFonts w:ascii="Cambria" w:hAnsi="Cambria"/>
-                <w:sz w:val="24"/>
-                <w:szCs w:val="24"/>
-              </w:rPr>
-              <w:t>Trong</w:t>
-            </w:r>
-            <w:proofErr w:type="spellEnd"/>
-            <w:r>
-              <w:rPr>
-                <w:rFonts w:ascii="Cambria" w:hAnsi="Cambria"/>
-                <w:sz w:val="24"/>
-                <w:szCs w:val="24"/>
-              </w:rPr>
-              <w:t xml:space="preserve"> Khanh</w:t>
+              <w:t>Mr. Kieu Trong Khanh</w:t>
             </w:r>
           </w:p>
         </w:tc>
@@ -780,7 +680,6 @@
                 <w:szCs w:val="24"/>
               </w:rPr>
             </w:pPr>
-            <w:proofErr w:type="spellStart"/>
             <w:r>
               <w:rPr>
                 <w:rFonts w:ascii="Cambria" w:hAnsi="Cambria"/>
@@ -789,7 +688,6 @@
               </w:rPr>
               <w:t>SmartB</w:t>
             </w:r>
-            <w:proofErr w:type="spellEnd"/>
           </w:p>
         </w:tc>
       </w:tr>
@@ -825,25 +723,7 @@
           <w:sz w:val="26"/>
           <w:szCs w:val="26"/>
         </w:rPr>
-        <w:t>-</w:t>
-      </w:r>
-      <w:proofErr w:type="spellStart"/>
-      <w:r>
-        <w:rPr>
-          <w:rFonts w:ascii="Cambria" w:hAnsi="Cambria"/>
-          <w:sz w:val="26"/>
-          <w:szCs w:val="26"/>
-        </w:rPr>
-        <w:t>Ho</w:t>
-      </w:r>
-      <w:proofErr w:type="spellEnd"/>
-      <w:r>
-        <w:rPr>
-          <w:rFonts w:ascii="Cambria" w:hAnsi="Cambria"/>
-          <w:sz w:val="26"/>
-          <w:szCs w:val="26"/>
-        </w:rPr>
-        <w:t xml:space="preserve"> Chi Minh City, 0</w:t>
+        <w:t>-Ho Chi Minh City, 0</w:t>
       </w:r>
       <w:r>
         <w:rPr>
@@ -991,7 +871,6 @@
         </w:rPr>
         <w:t xml:space="preserve"> </w:t>
       </w:r>
-      <w:proofErr w:type="spellStart"/>
       <w:r>
         <w:rPr>
           <w:rFonts w:ascii="Cambria" w:hAnsi="Cambria"/>
@@ -1008,34 +887,13 @@
         <w:rPr>
           <w:rFonts w:ascii="Cambria" w:hAnsi="Cambria"/>
         </w:rPr>
-        <w:t>u</w:t>
-      </w:r>
-      <w:proofErr w:type="spellEnd"/>
+        <w:t>u Tr</w:t>
+      </w:r>
       <w:r>
         <w:rPr>
           <w:rFonts w:ascii="Cambria" w:hAnsi="Cambria"/>
         </w:rPr>
-        <w:t xml:space="preserve"> </w:t>
-      </w:r>
-      <w:proofErr w:type="spellStart"/>
-      <w:r>
-        <w:rPr>
-          <w:rFonts w:ascii="Cambria" w:hAnsi="Cambria"/>
-        </w:rPr>
-        <w:t>Tr</w:t>
-      </w:r>
-      <w:r>
-        <w:rPr>
-          <w:rFonts w:ascii="Cambria" w:hAnsi="Cambria"/>
-        </w:rPr>
-        <w:t>ong</w:t>
-      </w:r>
-      <w:proofErr w:type="spellEnd"/>
-      <w:r>
-        <w:rPr>
-          <w:rFonts w:ascii="Cambria" w:hAnsi="Cambria"/>
-        </w:rPr>
-        <w:t xml:space="preserve"> Kha</w:t>
+        <w:t>ong Kha</w:t>
       </w:r>
       <w:r>
         <w:rPr>
@@ -5714,7 +5572,6 @@
                 <w:szCs w:val="24"/>
               </w:rPr>
             </w:pPr>
-            <w:proofErr w:type="spellStart"/>
             <w:r>
               <w:rPr>
                 <w:rFonts w:asciiTheme="majorHAnsi" w:hAnsiTheme="majorHAnsi"/>
@@ -5723,7 +5580,6 @@
               </w:rPr>
               <w:t>SmartB</w:t>
             </w:r>
-            <w:proofErr w:type="spellEnd"/>
           </w:p>
         </w:tc>
         <w:tc>
@@ -6187,7 +6043,6 @@
           <w:szCs w:val="23"/>
         </w:rPr>
       </w:pPr>
-      <w:proofErr w:type="gramStart"/>
       <w:r>
         <w:rPr>
           <w:rFonts w:cs="Segoe UI"/>
@@ -6203,23 +6058,13 @@
         </w:rPr>
         <w:t xml:space="preserve"> (</w:t>
       </w:r>
-      <w:proofErr w:type="spellStart"/>
       <w:r>
         <w:rPr>
           <w:sz w:val="23"/>
           <w:szCs w:val="23"/>
         </w:rPr>
-        <w:t>SmartB</w:t>
-      </w:r>
-      <w:proofErr w:type="spellEnd"/>
-      <w:r>
-        <w:rPr>
-          <w:sz w:val="23"/>
-          <w:szCs w:val="23"/>
-        </w:rPr>
-        <w:t>).</w:t>
-      </w:r>
-      <w:proofErr w:type="gramEnd"/>
+        <w:t>SmartB).</w:t>
+      </w:r>
     </w:p>
     <w:p>
       <w:pPr>
@@ -7104,9 +6949,8 @@
                 <w:sz w:val="23"/>
                 <w:szCs w:val="23"/>
               </w:rPr>
-              <w:t xml:space="preserve">Cable, </w:t>
-            </w:r>
-            <w:proofErr w:type="spellStart"/>
+              <w:t>Cable, Wifi</w:t>
+            </w:r>
             <w:r>
               <w:rPr>
                 <w:rFonts w:ascii="Cambria" w:hAnsi="Cambria" w:cs="Cambria"/>
@@ -7114,57 +6958,36 @@
                 <w:sz w:val="23"/>
                 <w:szCs w:val="23"/>
               </w:rPr>
-              <w:t>Wifi</w:t>
-            </w:r>
-            <w:proofErr w:type="spellEnd"/>
-            <w:r>
+              <w:t xml:space="preserve"> (4 Mbps)</w:t>
+            </w:r>
+          </w:p>
+        </w:tc>
+        <w:tc>
+          <w:tcPr>
+            <w:tcW w:w="3554" w:type="dxa"/>
+          </w:tcPr>
+          <w:p>
+            <w:pPr>
+              <w:autoSpaceDE w:val="0"/>
+              <w:autoSpaceDN w:val="0"/>
+              <w:adjustRightInd w:val="0"/>
+              <w:cnfStyle w:val="000000100000" w:firstRow="0" w:lastRow="0" w:firstColumn="0" w:lastColumn="0" w:oddVBand="0" w:evenVBand="0" w:oddHBand="1" w:evenHBand="0" w:firstRowFirstColumn="0" w:firstRowLastColumn="0" w:lastRowFirstColumn="0" w:lastRowLastColumn="0"/>
               <w:rPr>
                 <w:rFonts w:ascii="Cambria" w:hAnsi="Cambria" w:cs="Cambria"/>
                 <w:color w:val="000000"/>
                 <w:sz w:val="23"/>
                 <w:szCs w:val="23"/>
               </w:rPr>
-              <w:t xml:space="preserve"> (4 Mbps)</w:t>
-            </w:r>
-          </w:p>
-        </w:tc>
-        <w:tc>
-          <w:tcPr>
-            <w:tcW w:w="3554" w:type="dxa"/>
-          </w:tcPr>
-          <w:p>
-            <w:pPr>
-              <w:autoSpaceDE w:val="0"/>
-              <w:autoSpaceDN w:val="0"/>
-              <w:adjustRightInd w:val="0"/>
-              <w:cnfStyle w:val="000000100000" w:firstRow="0" w:lastRow="0" w:firstColumn="0" w:lastColumn="0" w:oddVBand="0" w:evenVBand="0" w:oddHBand="1" w:evenHBand="0" w:firstRowFirstColumn="0" w:firstRowLastColumn="0" w:lastRowFirstColumn="0" w:lastRowLastColumn="0"/>
+            </w:pPr>
+            <w:r>
               <w:rPr>
                 <w:rFonts w:ascii="Cambria" w:hAnsi="Cambria" w:cs="Cambria"/>
                 <w:color w:val="000000"/>
                 <w:sz w:val="23"/>
                 <w:szCs w:val="23"/>
               </w:rPr>
-            </w:pPr>
-            <w:r>
-              <w:rPr>
-                <w:rFonts w:ascii="Cambria" w:hAnsi="Cambria" w:cs="Cambria"/>
-                <w:color w:val="000000"/>
-                <w:sz w:val="23"/>
-                <w:szCs w:val="23"/>
-              </w:rPr>
-              <w:t xml:space="preserve">Cable, </w:t>
-            </w:r>
-            <w:proofErr w:type="spellStart"/>
-            <w:r>
-              <w:rPr>
-                <w:rFonts w:ascii="Cambria" w:hAnsi="Cambria" w:cs="Cambria"/>
-                <w:color w:val="000000"/>
-                <w:sz w:val="23"/>
-                <w:szCs w:val="23"/>
-              </w:rPr>
-              <w:t>Wifi</w:t>
-            </w:r>
-            <w:proofErr w:type="spellEnd"/>
+              <w:t>Cable, Wifi</w:t>
+            </w:r>
             <w:r>
               <w:rPr>
                 <w:rFonts w:ascii="Cambria" w:hAnsi="Cambria" w:cs="Cambria"/>
@@ -7723,7 +7546,6 @@
                 <w:szCs w:val="23"/>
               </w:rPr>
             </w:pPr>
-            <w:proofErr w:type="spellStart"/>
             <w:r>
               <w:rPr>
                 <w:rFonts w:ascii="Cambria" w:hAnsi="Cambria" w:cs="Cambria"/>
@@ -7733,7 +7555,6 @@
               </w:rPr>
               <w:t>Wifi</w:t>
             </w:r>
-            <w:proofErr w:type="spellEnd"/>
             <w:r>
               <w:rPr>
                 <w:rFonts w:ascii="Cambria" w:hAnsi="Cambria" w:cs="Cambria"/>
@@ -7763,7 +7584,6 @@
                 <w:szCs w:val="23"/>
               </w:rPr>
             </w:pPr>
-            <w:proofErr w:type="spellStart"/>
             <w:r>
               <w:rPr>
                 <w:rFonts w:ascii="Cambria" w:hAnsi="Cambria" w:cs="Cambria"/>
@@ -7773,7 +7593,6 @@
               </w:rPr>
               <w:t>Wifi</w:t>
             </w:r>
-            <w:proofErr w:type="spellEnd"/>
             <w:r>
               <w:rPr>
                 <w:rFonts w:ascii="Cambria" w:hAnsi="Cambria" w:cs="Cambria"/>
@@ -8262,13 +8081,8 @@
         <w:ind w:left="1890"/>
         <w:jc w:val="both"/>
       </w:pPr>
-      <w:proofErr w:type="spellStart"/>
-      <w:r>
-        <w:t>StarUML</w:t>
-      </w:r>
-      <w:proofErr w:type="spellEnd"/>
-      <w:r>
-        <w:t>: used to create models and diagrams</w:t>
+      <w:r>
+        <w:t>StarUML: used to create models and diagrams</w:t>
       </w:r>
       <w:r>
         <w:t>.</w:t>
@@ -8336,15 +8150,7 @@
         <w:jc w:val="both"/>
       </w:pPr>
       <w:r>
-        <w:t xml:space="preserve">Google Code &amp; </w:t>
-      </w:r>
-      <w:proofErr w:type="spellStart"/>
-      <w:r>
-        <w:t>TortoiseSVN</w:t>
-      </w:r>
-      <w:proofErr w:type="spellEnd"/>
-      <w:r>
-        <w:t>: used for source control.</w:t>
+        <w:t>Google Code &amp; TortoiseSVN: used for source control.</w:t>
       </w:r>
     </w:p>
     <w:p>
@@ -8770,7 +8576,6 @@
                 <w:szCs w:val="24"/>
               </w:rPr>
             </w:pPr>
-            <w:proofErr w:type="spellStart"/>
             <w:r>
               <w:rPr>
                 <w:rFonts w:ascii="Cambria" w:hAnsi="Cambria"/>
@@ -8793,50 +8598,23 @@
                 <w:sz w:val="24"/>
                 <w:szCs w:val="24"/>
               </w:rPr>
-              <w:t>u</w:t>
-            </w:r>
-            <w:proofErr w:type="spellEnd"/>
+              <w:t>u Tr</w:t>
+            </w:r>
             <w:r>
               <w:rPr>
                 <w:rFonts w:ascii="Cambria" w:hAnsi="Cambria" w:cs="Arial"/>
                 <w:sz w:val="24"/>
                 <w:szCs w:val="24"/>
               </w:rPr>
-              <w:t xml:space="preserve"> </w:t>
-            </w:r>
-            <w:proofErr w:type="spellStart"/>
+              <w:t>o</w:t>
+            </w:r>
             <w:r>
               <w:rPr>
                 <w:rFonts w:ascii="Cambria" w:hAnsi="Cambria" w:cs="Arial"/>
                 <w:sz w:val="24"/>
                 <w:szCs w:val="24"/>
               </w:rPr>
-              <w:t>Tr</w:t>
-            </w:r>
-            <w:r>
-              <w:rPr>
-                <w:rFonts w:ascii="Cambria" w:hAnsi="Cambria" w:cs="Arial"/>
-                <w:sz w:val="24"/>
-                <w:szCs w:val="24"/>
-              </w:rPr>
-              <w:t>o</w:t>
-            </w:r>
-            <w:r>
-              <w:rPr>
-                <w:rFonts w:ascii="Cambria" w:hAnsi="Cambria" w:cs="Arial"/>
-                <w:sz w:val="24"/>
-                <w:szCs w:val="24"/>
-              </w:rPr>
-              <w:t>ng</w:t>
-            </w:r>
-            <w:proofErr w:type="spellEnd"/>
-            <w:r>
-              <w:rPr>
-                <w:rFonts w:ascii="Cambria" w:hAnsi="Cambria" w:cs="Arial"/>
-                <w:sz w:val="24"/>
-                <w:szCs w:val="24"/>
-              </w:rPr>
-              <w:t xml:space="preserve"> Kh</w:t>
+              <w:t>ng Kh</w:t>
             </w:r>
             <w:r>
               <w:rPr>
@@ -8999,36 +8777,8 @@
                 <w:sz w:val="24"/>
                 <w:szCs w:val="24"/>
               </w:rPr>
-              <w:t xml:space="preserve">Doan </w:t>
-            </w:r>
-            <w:proofErr w:type="spellStart"/>
-            <w:r>
-              <w:rPr>
-                <w:rFonts w:ascii="Cambria" w:hAnsi="Cambria"/>
-                <w:sz w:val="24"/>
-                <w:szCs w:val="24"/>
-              </w:rPr>
-              <w:t>Ho</w:t>
-            </w:r>
-            <w:proofErr w:type="spellEnd"/>
-            <w:r>
-              <w:rPr>
-                <w:rFonts w:ascii="Cambria" w:hAnsi="Cambria"/>
-                <w:sz w:val="24"/>
-                <w:szCs w:val="24"/>
-              </w:rPr>
-              <w:t xml:space="preserve"> Anh </w:t>
-            </w:r>
-            <w:proofErr w:type="spellStart"/>
-            <w:r>
-              <w:rPr>
-                <w:rFonts w:ascii="Cambria" w:hAnsi="Cambria"/>
-                <w:sz w:val="24"/>
-                <w:szCs w:val="24"/>
-              </w:rPr>
-              <w:t>Triet</w:t>
-            </w:r>
-            <w:proofErr w:type="spellEnd"/>
+              <w:t>Doan Ho Anh Triet</w:t>
+            </w:r>
           </w:p>
         </w:tc>
         <w:tc>
@@ -9296,25 +9046,7 @@
                 <w:sz w:val="24"/>
                 <w:szCs w:val="24"/>
               </w:rPr>
-              <w:t xml:space="preserve">Huynh </w:t>
-            </w:r>
-            <w:proofErr w:type="spellStart"/>
-            <w:r>
-              <w:rPr>
-                <w:rFonts w:ascii="Cambria" w:hAnsi="Cambria"/>
-                <w:sz w:val="24"/>
-                <w:szCs w:val="24"/>
-              </w:rPr>
-              <w:t>Thanh</w:t>
-            </w:r>
-            <w:proofErr w:type="spellEnd"/>
-            <w:r>
-              <w:rPr>
-                <w:rFonts w:ascii="Cambria" w:hAnsi="Cambria"/>
-                <w:sz w:val="24"/>
-                <w:szCs w:val="24"/>
-              </w:rPr>
-              <w:t xml:space="preserve"> Viet</w:t>
+              <w:t>Huynh Thanh Viet</w:t>
             </w:r>
           </w:p>
         </w:tc>
@@ -9800,25 +9532,7 @@
                 <w:sz w:val="24"/>
                 <w:szCs w:val="24"/>
               </w:rPr>
-              <w:t xml:space="preserve">Tran </w:t>
-            </w:r>
-            <w:proofErr w:type="spellStart"/>
-            <w:r>
-              <w:rPr>
-                <w:rFonts w:ascii="Cambria" w:hAnsi="Cambria"/>
-                <w:sz w:val="24"/>
-                <w:szCs w:val="24"/>
-              </w:rPr>
-              <w:t>Trung</w:t>
-            </w:r>
-            <w:proofErr w:type="spellEnd"/>
-            <w:r>
-              <w:rPr>
-                <w:rFonts w:ascii="Cambria" w:hAnsi="Cambria"/>
-                <w:sz w:val="24"/>
-                <w:szCs w:val="24"/>
-              </w:rPr>
-              <w:t xml:space="preserve"> Dung</w:t>
+              <w:t>Tran Trung Dung</w:t>
             </w:r>
           </w:p>
         </w:tc>
@@ -11958,23 +11672,13 @@
           <w:szCs w:val="24"/>
         </w:rPr>
       </w:pPr>
-      <w:proofErr w:type="gramStart"/>
       <w:r>
         <w:rPr>
           <w:rFonts w:asciiTheme="majorHAnsi" w:hAnsiTheme="majorHAnsi"/>
           <w:sz w:val="24"/>
           <w:szCs w:val="24"/>
         </w:rPr>
-        <w:t>Staff</w:t>
-      </w:r>
-      <w:proofErr w:type="gramEnd"/>
-      <w:r>
-        <w:rPr>
-          <w:rFonts w:asciiTheme="majorHAnsi" w:hAnsiTheme="majorHAnsi"/>
-          <w:sz w:val="24"/>
-          <w:szCs w:val="24"/>
-        </w:rPr>
-        <w:t xml:space="preserve"> is the person who manages markets and products. Staff can use these functions:</w:t>
+        <w:t>Staff is the person who manages markets and products. Staff can use these functions:</w:t>
       </w:r>
     </w:p>
     <w:p>
@@ -12275,134 +11979,132 @@
           </wp:inline>
         </w:drawing>
       </w:r>
-      <w:bookmarkStart w:id="33" w:name="_GoBack"/>
+    </w:p>
+    <w:p>
+      <w:pPr>
+        <w:pStyle w:val="Caption"/>
+        <w:spacing w:after="100"/>
+        <w:jc w:val="center"/>
+        <w:rPr>
+          <w:rFonts w:asciiTheme="majorHAnsi" w:hAnsiTheme="majorHAnsi"/>
+          <w:color w:val="000000" w:themeColor="text1"/>
+          <w:sz w:val="24"/>
+          <w:szCs w:val="24"/>
+        </w:rPr>
+      </w:pPr>
+      <w:bookmarkStart w:id="33" w:name="_Toc385581134"/>
+      <w:r>
+        <w:rPr>
+          <w:rFonts w:asciiTheme="majorHAnsi" w:hAnsiTheme="majorHAnsi"/>
+          <w:color w:val="000000" w:themeColor="text1"/>
+          <w:sz w:val="24"/>
+          <w:szCs w:val="24"/>
+        </w:rPr>
+        <w:t xml:space="preserve">Figure </w:t>
+      </w:r>
+      <w:r>
+        <w:rPr>
+          <w:rFonts w:asciiTheme="majorHAnsi" w:hAnsiTheme="majorHAnsi"/>
+          <w:color w:val="000000" w:themeColor="text1"/>
+          <w:sz w:val="24"/>
+          <w:szCs w:val="24"/>
+        </w:rPr>
+        <w:fldChar w:fldCharType="begin"/>
+      </w:r>
+      <w:r>
+        <w:rPr>
+          <w:rFonts w:asciiTheme="majorHAnsi" w:hAnsiTheme="majorHAnsi"/>
+          <w:color w:val="000000" w:themeColor="text1"/>
+          <w:sz w:val="24"/>
+          <w:szCs w:val="24"/>
+        </w:rPr>
+        <w:instrText xml:space="preserve"> SEQ Figure \* ARABIC </w:instrText>
+      </w:r>
+      <w:r>
+        <w:rPr>
+          <w:rFonts w:asciiTheme="majorHAnsi" w:hAnsiTheme="majorHAnsi"/>
+          <w:color w:val="000000" w:themeColor="text1"/>
+          <w:sz w:val="24"/>
+          <w:szCs w:val="24"/>
+        </w:rPr>
+        <w:fldChar w:fldCharType="separate"/>
+      </w:r>
+      <w:r>
+        <w:rPr>
+          <w:rFonts w:asciiTheme="majorHAnsi" w:hAnsiTheme="majorHAnsi"/>
+          <w:noProof/>
+          <w:color w:val="000000" w:themeColor="text1"/>
+          <w:sz w:val="24"/>
+          <w:szCs w:val="24"/>
+        </w:rPr>
+        <w:t>2</w:t>
+      </w:r>
+      <w:r>
+        <w:rPr>
+          <w:rFonts w:asciiTheme="majorHAnsi" w:hAnsiTheme="majorHAnsi"/>
+          <w:color w:val="000000" w:themeColor="text1"/>
+          <w:sz w:val="24"/>
+          <w:szCs w:val="24"/>
+        </w:rPr>
+        <w:fldChar w:fldCharType="end"/>
+      </w:r>
+      <w:r>
+        <w:rPr>
+          <w:rFonts w:asciiTheme="majorHAnsi" w:hAnsiTheme="majorHAnsi"/>
+          <w:color w:val="000000" w:themeColor="text1"/>
+          <w:sz w:val="24"/>
+          <w:szCs w:val="24"/>
+        </w:rPr>
+        <w:t>:</w:t>
+      </w:r>
+      <w:r>
+        <w:rPr>
+          <w:rFonts w:asciiTheme="majorHAnsi" w:hAnsiTheme="majorHAnsi"/>
+          <w:color w:val="000000" w:themeColor="text1"/>
+          <w:sz w:val="24"/>
+          <w:szCs w:val="24"/>
+        </w:rPr>
+        <w:t xml:space="preserve"> System Overview </w:t>
+      </w:r>
+      <w:r>
+        <w:rPr>
+          <w:rFonts w:asciiTheme="majorHAnsi" w:hAnsiTheme="majorHAnsi"/>
+          <w:color w:val="000000" w:themeColor="text1"/>
+          <w:sz w:val="24"/>
+          <w:szCs w:val="24"/>
+        </w:rPr>
+        <w:t>Use Cas</w:t>
+      </w:r>
+      <w:r>
+        <w:rPr>
+          <w:rFonts w:asciiTheme="majorHAnsi" w:hAnsiTheme="majorHAnsi"/>
+          <w:color w:val="000000" w:themeColor="text1"/>
+          <w:sz w:val="24"/>
+          <w:szCs w:val="24"/>
+        </w:rPr>
+        <w:t>e</w:t>
+      </w:r>
       <w:bookmarkEnd w:id="33"/>
     </w:p>
     <w:p>
       <w:pPr>
-        <w:pStyle w:val="Caption"/>
-        <w:spacing w:after="100"/>
-        <w:jc w:val="center"/>
-        <w:rPr>
-          <w:rFonts w:asciiTheme="majorHAnsi" w:hAnsiTheme="majorHAnsi"/>
-          <w:color w:val="000000" w:themeColor="text1"/>
-          <w:sz w:val="24"/>
-          <w:szCs w:val="24"/>
-        </w:rPr>
-      </w:pPr>
-      <w:bookmarkStart w:id="34" w:name="_Toc385581134"/>
-      <w:r>
-        <w:rPr>
-          <w:rFonts w:asciiTheme="majorHAnsi" w:hAnsiTheme="majorHAnsi"/>
-          <w:color w:val="000000" w:themeColor="text1"/>
-          <w:sz w:val="24"/>
-          <w:szCs w:val="24"/>
-        </w:rPr>
-        <w:t xml:space="preserve">Figure </w:t>
-      </w:r>
-      <w:r>
-        <w:rPr>
-          <w:rFonts w:asciiTheme="majorHAnsi" w:hAnsiTheme="majorHAnsi"/>
-          <w:color w:val="000000" w:themeColor="text1"/>
-          <w:sz w:val="24"/>
-          <w:szCs w:val="24"/>
-        </w:rPr>
-        <w:fldChar w:fldCharType="begin"/>
-      </w:r>
-      <w:r>
-        <w:rPr>
-          <w:rFonts w:asciiTheme="majorHAnsi" w:hAnsiTheme="majorHAnsi"/>
-          <w:color w:val="000000" w:themeColor="text1"/>
-          <w:sz w:val="24"/>
-          <w:szCs w:val="24"/>
-        </w:rPr>
-        <w:instrText xml:space="preserve"> SEQ Figure \* ARABIC </w:instrText>
-      </w:r>
-      <w:r>
-        <w:rPr>
-          <w:rFonts w:asciiTheme="majorHAnsi" w:hAnsiTheme="majorHAnsi"/>
-          <w:color w:val="000000" w:themeColor="text1"/>
-          <w:sz w:val="24"/>
-          <w:szCs w:val="24"/>
-        </w:rPr>
-        <w:fldChar w:fldCharType="separate"/>
-      </w:r>
-      <w:r>
-        <w:rPr>
-          <w:rFonts w:asciiTheme="majorHAnsi" w:hAnsiTheme="majorHAnsi"/>
-          <w:noProof/>
-          <w:color w:val="000000" w:themeColor="text1"/>
-          <w:sz w:val="24"/>
-          <w:szCs w:val="24"/>
-        </w:rPr>
-        <w:t>2</w:t>
-      </w:r>
-      <w:r>
-        <w:rPr>
-          <w:rFonts w:asciiTheme="majorHAnsi" w:hAnsiTheme="majorHAnsi"/>
-          <w:color w:val="000000" w:themeColor="text1"/>
-          <w:sz w:val="24"/>
-          <w:szCs w:val="24"/>
-        </w:rPr>
-        <w:fldChar w:fldCharType="end"/>
-      </w:r>
-      <w:r>
-        <w:rPr>
-          <w:rFonts w:asciiTheme="majorHAnsi" w:hAnsiTheme="majorHAnsi"/>
-          <w:color w:val="000000" w:themeColor="text1"/>
-          <w:sz w:val="24"/>
-          <w:szCs w:val="24"/>
-        </w:rPr>
-        <w:t>:</w:t>
-      </w:r>
-      <w:r>
-        <w:rPr>
-          <w:rFonts w:asciiTheme="majorHAnsi" w:hAnsiTheme="majorHAnsi"/>
-          <w:color w:val="000000" w:themeColor="text1"/>
-          <w:sz w:val="24"/>
-          <w:szCs w:val="24"/>
-        </w:rPr>
-        <w:t xml:space="preserve"> System Overview </w:t>
-      </w:r>
-      <w:r>
-        <w:rPr>
-          <w:rFonts w:asciiTheme="majorHAnsi" w:hAnsiTheme="majorHAnsi"/>
-          <w:color w:val="000000" w:themeColor="text1"/>
-          <w:sz w:val="24"/>
-          <w:szCs w:val="24"/>
-        </w:rPr>
-        <w:t>Use Cas</w:t>
-      </w:r>
-      <w:r>
-        <w:rPr>
-          <w:rFonts w:asciiTheme="majorHAnsi" w:hAnsiTheme="majorHAnsi"/>
-          <w:color w:val="000000" w:themeColor="text1"/>
-          <w:sz w:val="24"/>
-          <w:szCs w:val="24"/>
-        </w:rPr>
-        <w:t>e</w:t>
+        <w:pStyle w:val="Heading2"/>
+      </w:pPr>
+      <w:bookmarkStart w:id="34" w:name="_Toc385581102"/>
+      <w:r>
+        <w:t>Main Flow</w:t>
       </w:r>
       <w:bookmarkEnd w:id="34"/>
     </w:p>
     <w:p>
       <w:pPr>
-        <w:pStyle w:val="Heading2"/>
-      </w:pPr>
-      <w:bookmarkStart w:id="35" w:name="_Toc385581102"/>
-      <w:r>
-        <w:t>Main Flow</w:t>
+        <w:pStyle w:val="Heading3"/>
+      </w:pPr>
+      <w:bookmarkStart w:id="35" w:name="_Toc385581103"/>
+      <w:r>
+        <w:t>Guest and Member</w:t>
       </w:r>
       <w:bookmarkEnd w:id="35"/>
-    </w:p>
-    <w:p>
-      <w:pPr>
-        <w:pStyle w:val="Heading3"/>
-      </w:pPr>
-      <w:bookmarkStart w:id="36" w:name="_Toc385581103"/>
-      <w:r>
-        <w:t>Guest and Member</w:t>
-      </w:r>
-      <w:bookmarkEnd w:id="36"/>
     </w:p>
     <w:p>
       <w:pPr>
@@ -12468,7 +12170,7 @@
           <w:szCs w:val="24"/>
         </w:rPr>
       </w:pPr>
-      <w:bookmarkStart w:id="37" w:name="_Toc385581135"/>
+      <w:bookmarkStart w:id="36" w:name="_Toc385581135"/>
       <w:r>
         <w:rPr>
           <w:rFonts w:asciiTheme="majorHAnsi" w:hAnsiTheme="majorHAnsi"/>
@@ -12542,17 +12244,17 @@
         </w:rPr>
         <w:t xml:space="preserve"> Guest and Member main flow</w:t>
       </w:r>
-      <w:bookmarkEnd w:id="37"/>
+      <w:bookmarkEnd w:id="36"/>
     </w:p>
     <w:p>
       <w:pPr>
         <w:pStyle w:val="Heading3"/>
       </w:pPr>
-      <w:bookmarkStart w:id="38" w:name="_Toc385581104"/>
+      <w:bookmarkStart w:id="37" w:name="_Toc385581104"/>
       <w:r>
         <w:t>System and Staff</w:t>
       </w:r>
-      <w:bookmarkEnd w:id="38"/>
+      <w:bookmarkEnd w:id="37"/>
     </w:p>
     <w:p>
       <w:pPr>
@@ -12625,7 +12327,7 @@
           <w:docGrid w:linePitch="360"/>
         </w:sectPr>
       </w:pPr>
-      <w:bookmarkStart w:id="39" w:name="_Toc385581136"/>
+      <w:bookmarkStart w:id="38" w:name="_Toc385581136"/>
       <w:r>
         <w:rPr>
           <w:rFonts w:asciiTheme="majorHAnsi" w:hAnsiTheme="majorHAnsi"/>
@@ -12708,7 +12410,7 @@
         </w:rPr>
         <w:t>w</w:t>
       </w:r>
-      <w:bookmarkEnd w:id="39"/>
+      <w:bookmarkEnd w:id="38"/>
     </w:p>
     <w:p>
       <w:pPr>
@@ -12718,7 +12420,7 @@
           <w:noProof/>
         </w:rPr>
       </w:pPr>
-      <w:bookmarkStart w:id="40" w:name="_Toc385581105"/>
+      <w:bookmarkStart w:id="39" w:name="_Toc385581105"/>
       <w:r>
         <w:lastRenderedPageBreak/>
         <w:t>Entity Relationship</w:t>
@@ -12726,7 +12428,7 @@
       <w:r>
         <w:t xml:space="preserve"> Diagram</w:t>
       </w:r>
-      <w:bookmarkEnd w:id="40"/>
+      <w:bookmarkEnd w:id="39"/>
     </w:p>
     <w:p>
       <w:pPr>
@@ -12790,7 +12492,7 @@
           <w:szCs w:val="24"/>
         </w:rPr>
       </w:pPr>
-      <w:bookmarkStart w:id="41" w:name="_Toc385581137"/>
+      <w:bookmarkStart w:id="40" w:name="_Toc385581137"/>
       <w:r>
         <w:rPr>
           <w:rFonts w:asciiTheme="majorHAnsi" w:hAnsiTheme="majorHAnsi"/>
@@ -12855,7 +12557,7 @@
         </w:rPr>
         <w:t>: Conceptual Diagram</w:t>
       </w:r>
-      <w:bookmarkEnd w:id="41"/>
+      <w:bookmarkEnd w:id="40"/>
     </w:p>
     <w:tbl>
       <w:tblPr>
@@ -13405,7 +13107,7 @@
           <w:docGrid w:linePitch="360"/>
         </w:sectPr>
       </w:pPr>
-      <w:bookmarkStart w:id="42" w:name="_Toc385581123"/>
+      <w:bookmarkStart w:id="41" w:name="_Toc385581123"/>
       <w:r>
         <w:rPr>
           <w:rFonts w:asciiTheme="majorHAnsi" w:hAnsiTheme="majorHAnsi"/>
@@ -13497,13 +13199,13 @@
         </w:rPr>
         <w:t>escribe content of all entities</w:t>
       </w:r>
-      <w:bookmarkEnd w:id="42"/>
+      <w:bookmarkEnd w:id="41"/>
     </w:p>
     <w:p>
       <w:pPr>
         <w:pStyle w:val="Heading1"/>
       </w:pPr>
-      <w:bookmarkStart w:id="43" w:name="_Toc385581106"/>
+      <w:bookmarkStart w:id="42" w:name="_Toc385581106"/>
       <w:r>
         <w:lastRenderedPageBreak/>
         <w:t>Software Desig</w:t>
@@ -13511,7 +13213,7 @@
       <w:r>
         <w:t>n Description</w:t>
       </w:r>
-      <w:bookmarkEnd w:id="43"/>
+      <w:bookmarkEnd w:id="42"/>
     </w:p>
     <w:p>
       <w:pPr>
@@ -13521,11 +13223,11 @@
           <w:numId w:val="26"/>
         </w:numPr>
       </w:pPr>
-      <w:bookmarkStart w:id="44" w:name="_Toc385581107"/>
+      <w:bookmarkStart w:id="43" w:name="_Toc385581107"/>
       <w:r>
         <w:t>Design Overview</w:t>
       </w:r>
-      <w:bookmarkEnd w:id="44"/>
+      <w:bookmarkEnd w:id="43"/>
     </w:p>
     <w:p>
       <w:pPr>
@@ -13789,22 +13491,22 @@
       <w:pPr>
         <w:pStyle w:val="Heading2"/>
       </w:pPr>
-      <w:bookmarkStart w:id="45" w:name="_Toc385581108"/>
+      <w:bookmarkStart w:id="44" w:name="_Toc385581108"/>
       <w:r>
         <w:lastRenderedPageBreak/>
         <w:t>System Architectural Design</w:t>
       </w:r>
-      <w:bookmarkEnd w:id="45"/>
+      <w:bookmarkEnd w:id="44"/>
     </w:p>
     <w:p>
       <w:pPr>
         <w:pStyle w:val="Heading3"/>
       </w:pPr>
-      <w:bookmarkStart w:id="46" w:name="_Toc385581109"/>
+      <w:bookmarkStart w:id="45" w:name="_Toc385581109"/>
       <w:r>
         <w:t>Web Architecture</w:t>
       </w:r>
-      <w:bookmarkEnd w:id="46"/>
+      <w:bookmarkEnd w:id="45"/>
     </w:p>
     <w:p>
       <w:pPr>
@@ -13869,7 +13571,7 @@
           <w:szCs w:val="24"/>
         </w:rPr>
       </w:pPr>
-      <w:bookmarkStart w:id="47" w:name="_Toc385581138"/>
+      <w:bookmarkStart w:id="46" w:name="_Toc385581138"/>
       <w:r>
         <w:rPr>
           <w:rFonts w:asciiTheme="majorHAnsi" w:hAnsiTheme="majorHAnsi"/>
@@ -13943,7 +13645,7 @@
         </w:rPr>
         <w:t>MVC Architecture</w:t>
       </w:r>
-      <w:bookmarkEnd w:id="47"/>
+      <w:bookmarkEnd w:id="46"/>
     </w:p>
     <w:p>
       <w:pPr>
@@ -14071,43 +13773,65 @@
       <w:pPr>
         <w:pStyle w:val="Heading3"/>
       </w:pPr>
-      <w:bookmarkStart w:id="48" w:name="_Toc385581110"/>
+      <w:bookmarkStart w:id="47" w:name="_Toc385581110"/>
       <w:r>
         <w:t>Mobile Architecture</w:t>
       </w:r>
-      <w:bookmarkEnd w:id="48"/>
+      <w:bookmarkEnd w:id="47"/>
     </w:p>
     <w:p>
       <w:pPr>
         <w:keepNext/>
-      </w:pPr>
-      <w:r>
-        <w:object w:dxaOrig="9703" w:dyaOrig="5190">
-          <v:shapetype id="_x0000_t75" coordsize="21600,21600" o:spt="75" o:preferrelative="t" path="m@4@5l@4@11@9@11@9@5xe" filled="f" stroked="f">
-            <v:stroke joinstyle="miter"/>
-            <v:formulas>
-              <v:f eqn="if lineDrawn pixelLineWidth 0"/>
-              <v:f eqn="sum @0 1 0"/>
-              <v:f eqn="sum 0 0 @1"/>
-              <v:f eqn="prod @2 1 2"/>
-              <v:f eqn="prod @3 21600 pixelWidth"/>
-              <v:f eqn="prod @3 21600 pixelHeight"/>
-              <v:f eqn="sum @0 0 1"/>
-              <v:f eqn="prod @6 1 2"/>
-              <v:f eqn="prod @7 21600 pixelWidth"/>
-              <v:f eqn="sum @8 21600 0"/>
-              <v:f eqn="prod @7 21600 pixelHeight"/>
-              <v:f eqn="sum @10 21600 0"/>
-            </v:formulas>
-            <v:path o:extrusionok="f" gradientshapeok="t" o:connecttype="rect"/>
-            <o:lock v:ext="edit" aspectratio="t"/>
-          </v:shapetype>
-          <v:shape id="_x0000_i1025" type="#_x0000_t75" style="width:438pt;height:234pt" o:ole="">
-            <v:imagedata r:id="rId30" o:title=""/>
-          </v:shape>
-          <o:OLEObject Type="Embed" ProgID="Visio.Drawing.11" ShapeID="_x0000_i1025" DrawAspect="Content" ObjectID="_1459322977" r:id="rId31"/>
-        </w:object>
-      </w:r>
+        <w:jc w:val="center"/>
+      </w:pPr>
+      <w:bookmarkStart w:id="48" w:name="_GoBack"/>
+      <w:r>
+        <w:rPr>
+          <w:noProof/>
+        </w:rPr>
+        <w:drawing>
+          <wp:inline distT="0" distB="0" distL="0" distR="0">
+            <wp:extent cx="3626199" cy="3019425"/>
+            <wp:effectExtent l="0" t="0" r="0" b="0"/>
+            <wp:docPr id="4" name="Picture 4"/>
+            <wp:cNvGraphicFramePr>
+              <a:graphicFrameLocks xmlns:a="http://schemas.openxmlformats.org/drawingml/2006/main" noChangeAspect="1"/>
+            </wp:cNvGraphicFramePr>
+            <a:graphic xmlns:a="http://schemas.openxmlformats.org/drawingml/2006/main">
+              <a:graphicData uri="http://schemas.openxmlformats.org/drawingml/2006/picture">
+                <pic:pic xmlns:pic="http://schemas.openxmlformats.org/drawingml/2006/picture">
+                  <pic:nvPicPr>
+                    <pic:cNvPr id="0" name="mobileArchitecture.jpg"/>
+                    <pic:cNvPicPr/>
+                  </pic:nvPicPr>
+                  <pic:blipFill>
+                    <a:blip r:embed="rId30">
+                      <a:extLst>
+                        <a:ext uri="{28A0092B-C50C-407E-A947-70E740481C1C}">
+                          <a14:useLocalDpi xmlns:a14="http://schemas.microsoft.com/office/drawing/2010/main" val="0"/>
+                        </a:ext>
+                      </a:extLst>
+                    </a:blip>
+                    <a:stretch>
+                      <a:fillRect/>
+                    </a:stretch>
+                  </pic:blipFill>
+                  <pic:spPr>
+                    <a:xfrm>
+                      <a:off x="0" y="0"/>
+                      <a:ext cx="3626199" cy="3019425"/>
+                    </a:xfrm>
+                    <a:prstGeom prst="rect">
+                      <a:avLst/>
+                    </a:prstGeom>
+                  </pic:spPr>
+                </pic:pic>
+              </a:graphicData>
+            </a:graphic>
+          </wp:inline>
+        </w:drawing>
+      </w:r>
+      <w:bookmarkEnd w:id="48"/>
     </w:p>
     <w:p>
       <w:pPr>
@@ -14223,7 +13947,7 @@
                     <pic:cNvPicPr/>
                   </pic:nvPicPr>
                   <pic:blipFill>
-                    <a:blip r:embed="rId32">
+                    <a:blip r:embed="rId31">
                       <a:extLst>
                         <a:ext uri="{28A0092B-C50C-407E-A947-70E740481C1C}">
                           <a14:useLocalDpi xmlns:a14="http://schemas.microsoft.com/office/drawing/2010/main" val="0"/>
@@ -14381,7 +14105,7 @@
                     <pic:cNvPicPr/>
                   </pic:nvPicPr>
                   <pic:blipFill>
-                    <a:blip r:embed="rId33">
+                    <a:blip r:embed="rId32">
                       <a:extLst>
                         <a:ext uri="{28A0092B-C50C-407E-A947-70E740481C1C}">
                           <a14:useLocalDpi xmlns:a14="http://schemas.microsoft.com/office/drawing/2010/main" val="0"/>
@@ -15019,7 +14743,6 @@
                 <w:szCs w:val="24"/>
               </w:rPr>
             </w:pPr>
-            <w:proofErr w:type="spellStart"/>
             <w:r>
               <w:rPr>
                 <w:rFonts w:asciiTheme="majorHAnsi" w:hAnsiTheme="majorHAnsi"/>
@@ -15028,7 +14751,6 @@
               </w:rPr>
               <w:t>IsActive</w:t>
             </w:r>
-            <w:proofErr w:type="spellEnd"/>
           </w:p>
         </w:tc>
         <w:tc>
@@ -15244,7 +14966,6 @@
                 <w:szCs w:val="24"/>
               </w:rPr>
             </w:pPr>
-            <w:proofErr w:type="spellStart"/>
             <w:r>
               <w:rPr>
                 <w:rFonts w:asciiTheme="majorHAnsi" w:hAnsiTheme="majorHAnsi"/>
@@ -15253,7 +14974,6 @@
               </w:rPr>
               <w:t>GetMarketByName</w:t>
             </w:r>
-            <w:proofErr w:type="spellEnd"/>
           </w:p>
         </w:tc>
         <w:tc>
@@ -15576,7 +15296,6 @@
                 <w:szCs w:val="24"/>
               </w:rPr>
             </w:pPr>
-            <w:proofErr w:type="spellStart"/>
             <w:r>
               <w:rPr>
                 <w:rFonts w:asciiTheme="majorHAnsi" w:hAnsiTheme="majorHAnsi"/>
@@ -15585,7 +15304,6 @@
               </w:rPr>
               <w:t>ParseLink</w:t>
             </w:r>
-            <w:proofErr w:type="spellEnd"/>
           </w:p>
         </w:tc>
         <w:tc>
@@ -15668,7 +15386,6 @@
                 <w:szCs w:val="24"/>
               </w:rPr>
             </w:pPr>
-            <w:proofErr w:type="spellStart"/>
             <w:r>
               <w:rPr>
                 <w:rFonts w:asciiTheme="majorHAnsi" w:hAnsiTheme="majorHAnsi"/>
@@ -15677,7 +15394,6 @@
               </w:rPr>
               <w:t>ProductNameXpath</w:t>
             </w:r>
-            <w:proofErr w:type="spellEnd"/>
           </w:p>
         </w:tc>
         <w:tc>
@@ -15736,23 +15452,13 @@
                 <w:szCs w:val="24"/>
               </w:rPr>
             </w:pPr>
-            <w:proofErr w:type="spellStart"/>
-            <w:r>
-              <w:rPr>
-                <w:rFonts w:asciiTheme="majorHAnsi" w:hAnsiTheme="majorHAnsi"/>
-                <w:sz w:val="24"/>
-                <w:szCs w:val="24"/>
-              </w:rPr>
-              <w:t>Xpath</w:t>
-            </w:r>
-            <w:proofErr w:type="spellEnd"/>
-            <w:r>
-              <w:rPr>
-                <w:rFonts w:asciiTheme="majorHAnsi" w:hAnsiTheme="majorHAnsi"/>
-                <w:sz w:val="24"/>
-                <w:szCs w:val="24"/>
-              </w:rPr>
-              <w:t xml:space="preserve"> to get the name of products</w:t>
+            <w:r>
+              <w:rPr>
+                <w:rFonts w:asciiTheme="majorHAnsi" w:hAnsiTheme="majorHAnsi"/>
+                <w:sz w:val="24"/>
+                <w:szCs w:val="24"/>
+              </w:rPr>
+              <w:t>Xpath to get the name of products</w:t>
             </w:r>
           </w:p>
         </w:tc>
@@ -15770,7 +15476,6 @@
                 <w:szCs w:val="24"/>
               </w:rPr>
             </w:pPr>
-            <w:proofErr w:type="spellStart"/>
             <w:r>
               <w:rPr>
                 <w:rFonts w:asciiTheme="majorHAnsi" w:hAnsiTheme="majorHAnsi"/>
@@ -15779,7 +15484,6 @@
               </w:rPr>
               <w:t>PriceXpath</w:t>
             </w:r>
-            <w:proofErr w:type="spellEnd"/>
           </w:p>
         </w:tc>
         <w:tc>
@@ -15838,23 +15542,13 @@
                 <w:szCs w:val="24"/>
               </w:rPr>
             </w:pPr>
-            <w:proofErr w:type="spellStart"/>
-            <w:r>
-              <w:rPr>
-                <w:rFonts w:asciiTheme="majorHAnsi" w:hAnsiTheme="majorHAnsi"/>
-                <w:sz w:val="24"/>
-                <w:szCs w:val="24"/>
-              </w:rPr>
-              <w:t>Xpath</w:t>
-            </w:r>
-            <w:proofErr w:type="spellEnd"/>
-            <w:r>
-              <w:rPr>
-                <w:rFonts w:asciiTheme="majorHAnsi" w:hAnsiTheme="majorHAnsi"/>
-                <w:sz w:val="24"/>
-                <w:szCs w:val="24"/>
-              </w:rPr>
-              <w:t xml:space="preserve"> to get the price of products</w:t>
+            <w:r>
+              <w:rPr>
+                <w:rFonts w:asciiTheme="majorHAnsi" w:hAnsiTheme="majorHAnsi"/>
+                <w:sz w:val="24"/>
+                <w:szCs w:val="24"/>
+              </w:rPr>
+              <w:t>Xpath to get the price of products</w:t>
             </w:r>
           </w:p>
         </w:tc>
@@ -15872,7 +15566,6 @@
                 <w:szCs w:val="24"/>
               </w:rPr>
             </w:pPr>
-            <w:proofErr w:type="spellStart"/>
             <w:r>
               <w:rPr>
                 <w:rFonts w:asciiTheme="majorHAnsi" w:hAnsiTheme="majorHAnsi"/>
@@ -15881,7 +15574,6 @@
               </w:rPr>
               <w:t>PagingXpath</w:t>
             </w:r>
-            <w:proofErr w:type="spellEnd"/>
           </w:p>
         </w:tc>
         <w:tc>
@@ -15940,23 +15632,13 @@
                 <w:szCs w:val="24"/>
               </w:rPr>
             </w:pPr>
-            <w:proofErr w:type="spellStart"/>
-            <w:r>
-              <w:rPr>
-                <w:rFonts w:asciiTheme="majorHAnsi" w:hAnsiTheme="majorHAnsi"/>
-                <w:sz w:val="24"/>
-                <w:szCs w:val="24"/>
-              </w:rPr>
-              <w:t>Xpath</w:t>
-            </w:r>
-            <w:proofErr w:type="spellEnd"/>
-            <w:r>
-              <w:rPr>
-                <w:rFonts w:asciiTheme="majorHAnsi" w:hAnsiTheme="majorHAnsi"/>
-                <w:sz w:val="24"/>
-                <w:szCs w:val="24"/>
-              </w:rPr>
-              <w:t xml:space="preserve"> to get the pagination part</w:t>
+            <w:r>
+              <w:rPr>
+                <w:rFonts w:asciiTheme="majorHAnsi" w:hAnsiTheme="majorHAnsi"/>
+                <w:sz w:val="24"/>
+                <w:szCs w:val="24"/>
+              </w:rPr>
+              <w:t>Xpath to get the pagination part</w:t>
             </w:r>
           </w:p>
         </w:tc>
@@ -15974,7 +15656,6 @@
                 <w:szCs w:val="24"/>
               </w:rPr>
             </w:pPr>
-            <w:proofErr w:type="spellStart"/>
             <w:r>
               <w:rPr>
                 <w:rFonts w:asciiTheme="majorHAnsi" w:hAnsiTheme="majorHAnsi"/>
@@ -15983,7 +15664,6 @@
               </w:rPr>
               <w:t>IsActive</w:t>
             </w:r>
-            <w:proofErr w:type="spellEnd"/>
           </w:p>
         </w:tc>
         <w:tc>
@@ -16199,7 +15879,6 @@
                 <w:szCs w:val="24"/>
               </w:rPr>
             </w:pPr>
-            <w:proofErr w:type="spellStart"/>
             <w:r>
               <w:rPr>
                 <w:rFonts w:asciiTheme="majorHAnsi" w:hAnsiTheme="majorHAnsi"/>
@@ -16208,7 +15887,6 @@
               </w:rPr>
               <w:t>ParseData</w:t>
             </w:r>
-            <w:proofErr w:type="spellEnd"/>
           </w:p>
         </w:tc>
         <w:tc>
@@ -16531,7 +16209,6 @@
                 <w:szCs w:val="24"/>
               </w:rPr>
             </w:pPr>
-            <w:proofErr w:type="spellStart"/>
             <w:r>
               <w:rPr>
                 <w:rFonts w:asciiTheme="majorHAnsi" w:hAnsiTheme="majorHAnsi"/>
@@ -16540,7 +16217,6 @@
               </w:rPr>
               <w:t>MarketId</w:t>
             </w:r>
-            <w:proofErr w:type="spellEnd"/>
           </w:p>
         </w:tc>
         <w:tc>
@@ -16623,7 +16299,6 @@
                 <w:szCs w:val="24"/>
               </w:rPr>
             </w:pPr>
-            <w:proofErr w:type="spellStart"/>
             <w:r>
               <w:rPr>
                 <w:rFonts w:asciiTheme="majorHAnsi" w:hAnsiTheme="majorHAnsi"/>
@@ -16632,7 +16307,6 @@
               </w:rPr>
               <w:t>ProductId</w:t>
             </w:r>
-            <w:proofErr w:type="spellEnd"/>
           </w:p>
         </w:tc>
         <w:tc>
@@ -16715,7 +16389,6 @@
                 <w:szCs w:val="24"/>
               </w:rPr>
             </w:pPr>
-            <w:proofErr w:type="spellStart"/>
             <w:r>
               <w:rPr>
                 <w:rFonts w:asciiTheme="majorHAnsi" w:hAnsiTheme="majorHAnsi"/>
@@ -16724,7 +16397,6 @@
               </w:rPr>
               <w:t>SellPrice</w:t>
             </w:r>
-            <w:proofErr w:type="spellEnd"/>
           </w:p>
         </w:tc>
         <w:tc>
@@ -16807,7 +16479,6 @@
                 <w:szCs w:val="24"/>
               </w:rPr>
             </w:pPr>
-            <w:proofErr w:type="spellStart"/>
             <w:r>
               <w:rPr>
                 <w:rFonts w:asciiTheme="majorHAnsi" w:hAnsiTheme="majorHAnsi"/>
@@ -16816,7 +16487,6 @@
               </w:rPr>
               <w:t>LastUpdatedTime</w:t>
             </w:r>
-            <w:proofErr w:type="spellEnd"/>
           </w:p>
         </w:tc>
         <w:tc>
@@ -16831,7 +16501,6 @@
                 <w:szCs w:val="24"/>
               </w:rPr>
             </w:pPr>
-            <w:proofErr w:type="spellStart"/>
             <w:r>
               <w:rPr>
                 <w:rFonts w:asciiTheme="majorHAnsi" w:hAnsiTheme="majorHAnsi"/>
@@ -16840,7 +16509,6 @@
               </w:rPr>
               <w:t>DateTime</w:t>
             </w:r>
-            <w:proofErr w:type="spellEnd"/>
           </w:p>
         </w:tc>
         <w:tc>
@@ -17374,7 +17042,6 @@
                 <w:szCs w:val="24"/>
               </w:rPr>
             </w:pPr>
-            <w:proofErr w:type="spellStart"/>
             <w:r>
               <w:rPr>
                 <w:rFonts w:asciiTheme="majorHAnsi" w:hAnsiTheme="majorHAnsi"/>
@@ -17383,7 +17050,6 @@
               </w:rPr>
               <w:t>SearchProduct</w:t>
             </w:r>
-            <w:proofErr w:type="spellEnd"/>
           </w:p>
         </w:tc>
         <w:tc>
@@ -17706,7 +17372,6 @@
                 <w:szCs w:val="24"/>
               </w:rPr>
             </w:pPr>
-            <w:proofErr w:type="spellStart"/>
             <w:r>
               <w:rPr>
                 <w:rFonts w:asciiTheme="majorHAnsi" w:hAnsiTheme="majorHAnsi"/>
@@ -17715,7 +17380,6 @@
               </w:rPr>
               <w:t>ProductId</w:t>
             </w:r>
-            <w:proofErr w:type="spellEnd"/>
           </w:p>
         </w:tc>
         <w:tc>
@@ -17798,7 +17462,6 @@
                 <w:szCs w:val="24"/>
               </w:rPr>
             </w:pPr>
-            <w:proofErr w:type="spellStart"/>
             <w:r>
               <w:rPr>
                 <w:rFonts w:asciiTheme="majorHAnsi" w:hAnsiTheme="majorHAnsi"/>
@@ -17807,7 +17470,6 @@
               </w:rPr>
               <w:t>MinPrice</w:t>
             </w:r>
-            <w:proofErr w:type="spellEnd"/>
           </w:p>
         </w:tc>
         <w:tc>
@@ -17890,7 +17552,6 @@
                 <w:szCs w:val="24"/>
               </w:rPr>
             </w:pPr>
-            <w:proofErr w:type="spellStart"/>
             <w:r>
               <w:rPr>
                 <w:rFonts w:asciiTheme="majorHAnsi" w:hAnsiTheme="majorHAnsi"/>
@@ -17899,7 +17560,6 @@
               </w:rPr>
               <w:t>MaxPrice</w:t>
             </w:r>
-            <w:proofErr w:type="spellEnd"/>
           </w:p>
         </w:tc>
         <w:tc>
@@ -17982,7 +17642,6 @@
                 <w:szCs w:val="24"/>
               </w:rPr>
             </w:pPr>
-            <w:proofErr w:type="spellStart"/>
             <w:r>
               <w:rPr>
                 <w:rFonts w:asciiTheme="majorHAnsi" w:hAnsiTheme="majorHAnsi"/>
@@ -17991,7 +17650,6 @@
               </w:rPr>
               <w:t>LastUpdatedTime</w:t>
             </w:r>
-            <w:proofErr w:type="spellEnd"/>
           </w:p>
         </w:tc>
         <w:tc>
@@ -18006,7 +17664,6 @@
                 <w:szCs w:val="24"/>
               </w:rPr>
             </w:pPr>
-            <w:proofErr w:type="spellStart"/>
             <w:r>
               <w:rPr>
                 <w:rFonts w:asciiTheme="majorHAnsi" w:hAnsiTheme="majorHAnsi"/>
@@ -18015,7 +17672,6 @@
               </w:rPr>
               <w:t>DateTime</w:t>
             </w:r>
-            <w:proofErr w:type="spellEnd"/>
           </w:p>
         </w:tc>
         <w:tc>
@@ -18406,7 +18062,6 @@
                 <w:szCs w:val="24"/>
               </w:rPr>
             </w:pPr>
-            <w:proofErr w:type="spellStart"/>
             <w:r>
               <w:rPr>
                 <w:rFonts w:asciiTheme="majorHAnsi" w:hAnsiTheme="majorHAnsi"/>
@@ -18415,7 +18070,6 @@
               </w:rPr>
               <w:t>MarketId</w:t>
             </w:r>
-            <w:proofErr w:type="spellEnd"/>
           </w:p>
         </w:tc>
         <w:tc>
@@ -18498,7 +18152,6 @@
                 <w:szCs w:val="24"/>
               </w:rPr>
             </w:pPr>
-            <w:proofErr w:type="spellStart"/>
             <w:r>
               <w:rPr>
                 <w:rFonts w:asciiTheme="majorHAnsi" w:hAnsiTheme="majorHAnsi"/>
@@ -18507,7 +18160,6 @@
               </w:rPr>
               <w:t>ProductId</w:t>
             </w:r>
-            <w:proofErr w:type="spellEnd"/>
           </w:p>
         </w:tc>
         <w:tc>
@@ -18590,7 +18242,6 @@
                 <w:szCs w:val="24"/>
               </w:rPr>
             </w:pPr>
-            <w:proofErr w:type="spellStart"/>
             <w:r>
               <w:rPr>
                 <w:rFonts w:asciiTheme="majorHAnsi" w:hAnsiTheme="majorHAnsi"/>
@@ -18599,7 +18250,6 @@
               </w:rPr>
               <w:t>UpdatePrice</w:t>
             </w:r>
-            <w:proofErr w:type="spellEnd"/>
           </w:p>
         </w:tc>
         <w:tc>
@@ -18682,7 +18332,6 @@
                 <w:szCs w:val="24"/>
               </w:rPr>
             </w:pPr>
-            <w:proofErr w:type="spellStart"/>
             <w:r>
               <w:rPr>
                 <w:rFonts w:asciiTheme="majorHAnsi" w:hAnsiTheme="majorHAnsi"/>
@@ -18691,7 +18340,6 @@
               </w:rPr>
               <w:t>LastUpdatedTime</w:t>
             </w:r>
-            <w:proofErr w:type="spellEnd"/>
           </w:p>
         </w:tc>
         <w:tc>
@@ -18706,7 +18354,6 @@
                 <w:szCs w:val="24"/>
               </w:rPr>
             </w:pPr>
-            <w:proofErr w:type="spellStart"/>
             <w:r>
               <w:rPr>
                 <w:rFonts w:asciiTheme="majorHAnsi" w:hAnsiTheme="majorHAnsi"/>
@@ -18715,7 +18362,6 @@
               </w:rPr>
               <w:t>DateTime</w:t>
             </w:r>
-            <w:proofErr w:type="spellEnd"/>
           </w:p>
         </w:tc>
         <w:tc>
@@ -18909,7 +18555,6 @@
                 <w:szCs w:val="24"/>
               </w:rPr>
             </w:pPr>
-            <w:proofErr w:type="spellStart"/>
             <w:r>
               <w:rPr>
                 <w:rFonts w:asciiTheme="majorHAnsi" w:hAnsiTheme="majorHAnsi"/>
@@ -18918,7 +18563,6 @@
               </w:rPr>
               <w:t>ProposePrice</w:t>
             </w:r>
-            <w:proofErr w:type="spellEnd"/>
           </w:p>
         </w:tc>
         <w:tc>
@@ -19331,7 +18975,6 @@
                 <w:szCs w:val="24"/>
               </w:rPr>
             </w:pPr>
-            <w:proofErr w:type="spellStart"/>
             <w:r>
               <w:rPr>
                 <w:rFonts w:asciiTheme="majorHAnsi" w:hAnsiTheme="majorHAnsi"/>
@@ -19340,7 +18983,6 @@
               </w:rPr>
               <w:t>IsActive</w:t>
             </w:r>
-            <w:proofErr w:type="spellEnd"/>
           </w:p>
         </w:tc>
         <w:tc>
@@ -20067,7 +19709,6 @@
                 <w:szCs w:val="24"/>
               </w:rPr>
             </w:pPr>
-            <w:proofErr w:type="spellStart"/>
             <w:r>
               <w:rPr>
                 <w:rFonts w:asciiTheme="majorHAnsi" w:hAnsiTheme="majorHAnsi"/>
@@ -20076,7 +19717,6 @@
               </w:rPr>
               <w:t>BuyTime</w:t>
             </w:r>
-            <w:proofErr w:type="spellEnd"/>
           </w:p>
         </w:tc>
         <w:tc>
@@ -20091,7 +19731,6 @@
                 <w:szCs w:val="24"/>
               </w:rPr>
             </w:pPr>
-            <w:proofErr w:type="spellStart"/>
             <w:r>
               <w:rPr>
                 <w:rFonts w:asciiTheme="majorHAnsi" w:hAnsiTheme="majorHAnsi"/>
@@ -20100,7 +19739,6 @@
               </w:rPr>
               <w:t>DateTime</w:t>
             </w:r>
-            <w:proofErr w:type="spellEnd"/>
           </w:p>
         </w:tc>
         <w:tc>
@@ -20294,7 +19932,6 @@
                 <w:szCs w:val="24"/>
               </w:rPr>
             </w:pPr>
-            <w:proofErr w:type="spellStart"/>
             <w:r>
               <w:rPr>
                 <w:rFonts w:asciiTheme="majorHAnsi" w:hAnsiTheme="majorHAnsi"/>
@@ -20303,7 +19940,6 @@
               </w:rPr>
               <w:t>FilterByTime</w:t>
             </w:r>
-            <w:proofErr w:type="spellEnd"/>
           </w:p>
         </w:tc>
         <w:tc>
@@ -20626,7 +20262,6 @@
                 <w:szCs w:val="24"/>
               </w:rPr>
             </w:pPr>
-            <w:proofErr w:type="spellStart"/>
             <w:r>
               <w:rPr>
                 <w:rFonts w:asciiTheme="majorHAnsi" w:hAnsiTheme="majorHAnsi"/>
@@ -20635,7 +20270,6 @@
               </w:rPr>
               <w:t>HistoryId</w:t>
             </w:r>
-            <w:proofErr w:type="spellEnd"/>
           </w:p>
         </w:tc>
         <w:tc>
@@ -20718,7 +20352,6 @@
                 <w:szCs w:val="24"/>
               </w:rPr>
             </w:pPr>
-            <w:proofErr w:type="spellStart"/>
             <w:r>
               <w:rPr>
                 <w:rFonts w:asciiTheme="majorHAnsi" w:hAnsiTheme="majorHAnsi"/>
@@ -20727,7 +20360,6 @@
               </w:rPr>
               <w:t>ProductId</w:t>
             </w:r>
-            <w:proofErr w:type="spellEnd"/>
           </w:p>
         </w:tc>
         <w:tc>
@@ -20810,7 +20442,6 @@
                 <w:szCs w:val="24"/>
               </w:rPr>
             </w:pPr>
-            <w:proofErr w:type="spellStart"/>
             <w:r>
               <w:rPr>
                 <w:rFonts w:asciiTheme="majorHAnsi" w:hAnsiTheme="majorHAnsi"/>
@@ -20819,7 +20450,6 @@
               </w:rPr>
               <w:t>MinPrice</w:t>
             </w:r>
-            <w:proofErr w:type="spellEnd"/>
           </w:p>
         </w:tc>
         <w:tc>
@@ -21472,7 +21102,6 @@
                 <w:szCs w:val="24"/>
               </w:rPr>
             </w:pPr>
-            <w:proofErr w:type="spellStart"/>
             <w:r>
               <w:rPr>
                 <w:rFonts w:asciiTheme="majorHAnsi" w:hAnsiTheme="majorHAnsi"/>
@@ -21481,7 +21110,6 @@
               </w:rPr>
               <w:t>FileName</w:t>
             </w:r>
-            <w:proofErr w:type="spellEnd"/>
           </w:p>
         </w:tc>
         <w:tc>
@@ -21564,7 +21192,6 @@
                 <w:szCs w:val="24"/>
               </w:rPr>
             </w:pPr>
-            <w:proofErr w:type="spellStart"/>
             <w:r>
               <w:rPr>
                 <w:rFonts w:asciiTheme="majorHAnsi" w:hAnsiTheme="majorHAnsi"/>
@@ -21573,7 +21200,6 @@
               </w:rPr>
               <w:t>CreatedTime</w:t>
             </w:r>
-            <w:proofErr w:type="spellEnd"/>
           </w:p>
         </w:tc>
         <w:tc>
@@ -21588,7 +21214,6 @@
                 <w:szCs w:val="24"/>
               </w:rPr>
             </w:pPr>
-            <w:proofErr w:type="spellStart"/>
             <w:r>
               <w:rPr>
                 <w:rFonts w:asciiTheme="majorHAnsi" w:hAnsiTheme="majorHAnsi"/>
@@ -21597,7 +21222,6 @@
               </w:rPr>
               <w:t>DateTime</w:t>
             </w:r>
-            <w:proofErr w:type="spellEnd"/>
           </w:p>
         </w:tc>
         <w:tc>
@@ -21658,7 +21282,6 @@
                 <w:szCs w:val="24"/>
               </w:rPr>
             </w:pPr>
-            <w:proofErr w:type="spellStart"/>
             <w:r>
               <w:rPr>
                 <w:rFonts w:asciiTheme="majorHAnsi" w:hAnsiTheme="majorHAnsi"/>
@@ -21667,7 +21290,6 @@
               </w:rPr>
               <w:t>IsActive</w:t>
             </w:r>
-            <w:proofErr w:type="spellEnd"/>
           </w:p>
         </w:tc>
         <w:tc>
@@ -21883,7 +21505,6 @@
                 <w:szCs w:val="24"/>
               </w:rPr>
             </w:pPr>
-            <w:proofErr w:type="spellStart"/>
             <w:r>
               <w:rPr>
                 <w:rFonts w:asciiTheme="majorHAnsi" w:hAnsiTheme="majorHAnsi"/>
@@ -21892,7 +21513,6 @@
               </w:rPr>
               <w:t>GenerateLogFile</w:t>
             </w:r>
-            <w:proofErr w:type="spellEnd"/>
           </w:p>
         </w:tc>
         <w:tc>
@@ -22313,7 +21933,6 @@
                 <w:szCs w:val="24"/>
               </w:rPr>
             </w:pPr>
-            <w:proofErr w:type="spellStart"/>
             <w:r>
               <w:rPr>
                 <w:rFonts w:asciiTheme="majorHAnsi" w:hAnsiTheme="majorHAnsi"/>
@@ -22322,7 +21941,6 @@
               </w:rPr>
               <w:t>ProductId</w:t>
             </w:r>
-            <w:proofErr w:type="spellEnd"/>
           </w:p>
         </w:tc>
         <w:tc>
@@ -22556,7 +22174,6 @@
                 <w:szCs w:val="24"/>
               </w:rPr>
             </w:pPr>
-            <w:proofErr w:type="spellStart"/>
             <w:r>
               <w:rPr>
                 <w:rFonts w:asciiTheme="majorHAnsi" w:hAnsiTheme="majorHAnsi"/>
@@ -22565,7 +22182,6 @@
               </w:rPr>
               <w:t>FromMarket</w:t>
             </w:r>
-            <w:proofErr w:type="spellEnd"/>
           </w:p>
         </w:tc>
         <w:tc>
@@ -22664,7 +22280,6 @@
                 <w:szCs w:val="24"/>
               </w:rPr>
             </w:pPr>
-            <w:proofErr w:type="spellStart"/>
             <w:r>
               <w:rPr>
                 <w:rFonts w:asciiTheme="majorHAnsi" w:hAnsiTheme="majorHAnsi"/>
@@ -22673,7 +22288,6 @@
               </w:rPr>
               <w:t>ToMarket</w:t>
             </w:r>
-            <w:proofErr w:type="spellEnd"/>
           </w:p>
         </w:tc>
         <w:tc>
@@ -22995,7 +22609,6 @@
                 <w:szCs w:val="24"/>
               </w:rPr>
             </w:pPr>
-            <w:proofErr w:type="spellStart"/>
             <w:r>
               <w:rPr>
                 <w:rFonts w:asciiTheme="majorHAnsi" w:hAnsiTheme="majorHAnsi"/>
@@ -23004,7 +22617,6 @@
               </w:rPr>
               <w:t>CalculateDistance</w:t>
             </w:r>
-            <w:proofErr w:type="spellEnd"/>
           </w:p>
         </w:tc>
         <w:tc>
@@ -23237,7 +22849,6 @@
                 <w:szCs w:val="24"/>
               </w:rPr>
             </w:pPr>
-            <w:proofErr w:type="spellStart"/>
             <w:r>
               <w:rPr>
                 <w:rFonts w:asciiTheme="majorHAnsi" w:hAnsiTheme="majorHAnsi"/>
@@ -23246,7 +22857,6 @@
               </w:rPr>
               <w:t>FirstStartAddress</w:t>
             </w:r>
-            <w:proofErr w:type="spellEnd"/>
           </w:p>
         </w:tc>
         <w:tc>
@@ -23329,7 +22939,6 @@
                 <w:szCs w:val="24"/>
               </w:rPr>
             </w:pPr>
-            <w:proofErr w:type="spellStart"/>
             <w:r>
               <w:rPr>
                 <w:rFonts w:asciiTheme="majorHAnsi" w:hAnsiTheme="majorHAnsi"/>
@@ -23338,7 +22947,6 @@
               </w:rPr>
               <w:t>FirstEndAddress</w:t>
             </w:r>
-            <w:proofErr w:type="spellEnd"/>
           </w:p>
         </w:tc>
         <w:tc>
@@ -23421,7 +23029,6 @@
                 <w:szCs w:val="24"/>
               </w:rPr>
             </w:pPr>
-            <w:proofErr w:type="spellStart"/>
             <w:r>
               <w:rPr>
                 <w:rFonts w:asciiTheme="majorHAnsi" w:hAnsiTheme="majorHAnsi"/>
@@ -23430,7 +23037,6 @@
               </w:rPr>
               <w:t>FirstRoute</w:t>
             </w:r>
-            <w:proofErr w:type="spellEnd"/>
           </w:p>
         </w:tc>
         <w:tc>
@@ -23513,7 +23119,6 @@
                 <w:szCs w:val="24"/>
               </w:rPr>
             </w:pPr>
-            <w:proofErr w:type="spellStart"/>
             <w:r>
               <w:rPr>
                 <w:rFonts w:asciiTheme="majorHAnsi" w:hAnsiTheme="majorHAnsi"/>
@@ -23522,7 +23127,6 @@
               </w:rPr>
               <w:t>FirstMarket</w:t>
             </w:r>
-            <w:proofErr w:type="spellEnd"/>
           </w:p>
         </w:tc>
         <w:tc>
@@ -23605,7 +23209,6 @@
                 <w:szCs w:val="24"/>
               </w:rPr>
             </w:pPr>
-            <w:proofErr w:type="spellStart"/>
             <w:r>
               <w:rPr>
                 <w:rFonts w:asciiTheme="majorHAnsi" w:hAnsiTheme="majorHAnsi"/>
@@ -23614,7 +23217,6 @@
               </w:rPr>
               <w:t>FirstStartDistance</w:t>
             </w:r>
-            <w:proofErr w:type="spellEnd"/>
           </w:p>
         </w:tc>
         <w:tc>
@@ -23697,7 +23299,6 @@
                 <w:szCs w:val="24"/>
               </w:rPr>
             </w:pPr>
-            <w:proofErr w:type="spellStart"/>
             <w:r>
               <w:rPr>
                 <w:rFonts w:asciiTheme="majorHAnsi" w:hAnsiTheme="majorHAnsi"/>
@@ -23706,7 +23307,6 @@
               </w:rPr>
               <w:t>FirstEndDistance</w:t>
             </w:r>
-            <w:proofErr w:type="spellEnd"/>
           </w:p>
         </w:tc>
         <w:tc>
@@ -23789,7 +23389,6 @@
                 <w:szCs w:val="24"/>
               </w:rPr>
             </w:pPr>
-            <w:proofErr w:type="spellStart"/>
             <w:r>
               <w:rPr>
                 <w:rFonts w:asciiTheme="majorHAnsi" w:hAnsiTheme="majorHAnsi"/>
@@ -23798,7 +23397,6 @@
               </w:rPr>
               <w:t>FirstRouteName</w:t>
             </w:r>
-            <w:proofErr w:type="spellEnd"/>
           </w:p>
         </w:tc>
         <w:tc>
@@ -23881,7 +23479,6 @@
                 <w:szCs w:val="24"/>
               </w:rPr>
             </w:pPr>
-            <w:proofErr w:type="spellStart"/>
             <w:r>
               <w:rPr>
                 <w:rFonts w:asciiTheme="majorHAnsi" w:hAnsiTheme="majorHAnsi"/>
@@ -23890,7 +23487,6 @@
               </w:rPr>
               <w:t>SecondStartAddress</w:t>
             </w:r>
-            <w:proofErr w:type="spellEnd"/>
           </w:p>
         </w:tc>
         <w:tc>
@@ -23973,7 +23569,6 @@
                 <w:szCs w:val="24"/>
               </w:rPr>
             </w:pPr>
-            <w:proofErr w:type="spellStart"/>
             <w:r>
               <w:rPr>
                 <w:rFonts w:asciiTheme="majorHAnsi" w:hAnsiTheme="majorHAnsi"/>
@@ -23982,7 +23577,6 @@
               </w:rPr>
               <w:t>SecondEndAddress</w:t>
             </w:r>
-            <w:proofErr w:type="spellEnd"/>
           </w:p>
         </w:tc>
         <w:tc>
@@ -24065,7 +23659,6 @@
                 <w:szCs w:val="24"/>
               </w:rPr>
             </w:pPr>
-            <w:proofErr w:type="spellStart"/>
             <w:r>
               <w:rPr>
                 <w:rFonts w:asciiTheme="majorHAnsi" w:hAnsiTheme="majorHAnsi"/>
@@ -24074,7 +23667,6 @@
               </w:rPr>
               <w:t>SecondRoute</w:t>
             </w:r>
-            <w:proofErr w:type="spellEnd"/>
           </w:p>
         </w:tc>
         <w:tc>
@@ -24157,7 +23749,6 @@
                 <w:szCs w:val="24"/>
               </w:rPr>
             </w:pPr>
-            <w:proofErr w:type="spellStart"/>
             <w:r>
               <w:rPr>
                 <w:rFonts w:asciiTheme="majorHAnsi" w:hAnsiTheme="majorHAnsi"/>
@@ -24166,7 +23757,6 @@
               </w:rPr>
               <w:t>SecondMarket</w:t>
             </w:r>
-            <w:proofErr w:type="spellEnd"/>
           </w:p>
         </w:tc>
         <w:tc>
@@ -24249,7 +23839,6 @@
                 <w:szCs w:val="24"/>
               </w:rPr>
             </w:pPr>
-            <w:proofErr w:type="spellStart"/>
             <w:r>
               <w:rPr>
                 <w:rFonts w:asciiTheme="majorHAnsi" w:hAnsiTheme="majorHAnsi"/>
@@ -24258,7 +23847,6 @@
               </w:rPr>
               <w:t>SecondStartDistance</w:t>
             </w:r>
-            <w:proofErr w:type="spellEnd"/>
           </w:p>
         </w:tc>
         <w:tc>
@@ -24341,7 +23929,6 @@
                 <w:szCs w:val="24"/>
               </w:rPr>
             </w:pPr>
-            <w:proofErr w:type="spellStart"/>
             <w:r>
               <w:rPr>
                 <w:rFonts w:asciiTheme="majorHAnsi" w:hAnsiTheme="majorHAnsi"/>
@@ -24350,7 +23937,6 @@
               </w:rPr>
               <w:t>SecondEndDistance</w:t>
             </w:r>
-            <w:proofErr w:type="spellEnd"/>
           </w:p>
         </w:tc>
         <w:tc>
@@ -24433,7 +24019,6 @@
                 <w:szCs w:val="24"/>
               </w:rPr>
             </w:pPr>
-            <w:proofErr w:type="spellStart"/>
             <w:r>
               <w:rPr>
                 <w:rFonts w:asciiTheme="majorHAnsi" w:hAnsiTheme="majorHAnsi"/>
@@ -24442,7 +24027,6 @@
               </w:rPr>
               <w:t>SecondRouteName</w:t>
             </w:r>
-            <w:proofErr w:type="spellEnd"/>
           </w:p>
         </w:tc>
         <w:tc>
@@ -24525,7 +24109,6 @@
                 <w:szCs w:val="24"/>
               </w:rPr>
             </w:pPr>
-            <w:proofErr w:type="spellStart"/>
             <w:r>
               <w:rPr>
                 <w:rFonts w:asciiTheme="majorHAnsi" w:hAnsiTheme="majorHAnsi"/>
@@ -24534,7 +24117,6 @@
               </w:rPr>
               <w:t>ThirdStartAddress</w:t>
             </w:r>
-            <w:proofErr w:type="spellEnd"/>
           </w:p>
         </w:tc>
         <w:tc>
@@ -24617,7 +24199,6 @@
                 <w:szCs w:val="24"/>
               </w:rPr>
             </w:pPr>
-            <w:proofErr w:type="spellStart"/>
             <w:r>
               <w:rPr>
                 <w:rFonts w:asciiTheme="majorHAnsi" w:hAnsiTheme="majorHAnsi"/>
@@ -24626,7 +24207,6 @@
               </w:rPr>
               <w:t>ThirdEndAddress</w:t>
             </w:r>
-            <w:proofErr w:type="spellEnd"/>
           </w:p>
         </w:tc>
         <w:tc>
@@ -24709,7 +24289,6 @@
                 <w:szCs w:val="24"/>
               </w:rPr>
             </w:pPr>
-            <w:proofErr w:type="spellStart"/>
             <w:r>
               <w:rPr>
                 <w:rFonts w:asciiTheme="majorHAnsi" w:hAnsiTheme="majorHAnsi"/>
@@ -24718,7 +24297,6 @@
               </w:rPr>
               <w:t>ThirdRoute</w:t>
             </w:r>
-            <w:proofErr w:type="spellEnd"/>
           </w:p>
         </w:tc>
         <w:tc>
@@ -24801,7 +24379,6 @@
                 <w:szCs w:val="24"/>
               </w:rPr>
             </w:pPr>
-            <w:proofErr w:type="spellStart"/>
             <w:r>
               <w:rPr>
                 <w:rFonts w:asciiTheme="majorHAnsi" w:hAnsiTheme="majorHAnsi"/>
@@ -24810,7 +24387,6 @@
               </w:rPr>
               <w:t>ThirdMarket</w:t>
             </w:r>
-            <w:proofErr w:type="spellEnd"/>
           </w:p>
         </w:tc>
         <w:tc>
@@ -24893,7 +24469,6 @@
                 <w:szCs w:val="24"/>
               </w:rPr>
             </w:pPr>
-            <w:proofErr w:type="spellStart"/>
             <w:r>
               <w:rPr>
                 <w:rFonts w:asciiTheme="majorHAnsi" w:hAnsiTheme="majorHAnsi"/>
@@ -24902,7 +24477,6 @@
               </w:rPr>
               <w:t>ThirdStartDistance</w:t>
             </w:r>
-            <w:proofErr w:type="spellEnd"/>
           </w:p>
         </w:tc>
         <w:tc>
@@ -24985,7 +24559,6 @@
                 <w:szCs w:val="24"/>
               </w:rPr>
             </w:pPr>
-            <w:proofErr w:type="spellStart"/>
             <w:r>
               <w:rPr>
                 <w:rFonts w:asciiTheme="majorHAnsi" w:hAnsiTheme="majorHAnsi"/>
@@ -24994,7 +24567,6 @@
               </w:rPr>
               <w:t>ThirdEndDistance</w:t>
             </w:r>
-            <w:proofErr w:type="spellEnd"/>
           </w:p>
         </w:tc>
         <w:tc>
@@ -25077,7 +24649,6 @@
                 <w:szCs w:val="24"/>
               </w:rPr>
             </w:pPr>
-            <w:proofErr w:type="spellStart"/>
             <w:r>
               <w:rPr>
                 <w:rFonts w:asciiTheme="majorHAnsi" w:hAnsiTheme="majorHAnsi"/>
@@ -25086,7 +24657,6 @@
               </w:rPr>
               <w:t>ThirdRouteName</w:t>
             </w:r>
-            <w:proofErr w:type="spellEnd"/>
           </w:p>
         </w:tc>
         <w:tc>
@@ -25312,7 +24882,6 @@
                 <w:szCs w:val="24"/>
               </w:rPr>
             </w:pPr>
-            <w:proofErr w:type="spellStart"/>
             <w:r>
               <w:rPr>
                 <w:rFonts w:asciiTheme="majorHAnsi" w:hAnsiTheme="majorHAnsi"/>
@@ -25321,7 +24890,6 @@
               </w:rPr>
               <w:t>DefineRoute</w:t>
             </w:r>
-            <w:proofErr w:type="spellEnd"/>
           </w:p>
         </w:tc>
         <w:tc>
@@ -25438,7 +25006,7 @@
         </w:rPr>
         <w:t xml:space="preserve">In </w:t>
       </w:r>
-      <w:hyperlink r:id="rId34" w:tooltip="Mathematics" w:history="1">
+      <w:hyperlink r:id="rId33" w:tooltip="Mathematics" w:history="1">
         <w:r>
           <w:rPr>
             <w:rFonts w:asciiTheme="majorHAnsi" w:hAnsiTheme="majorHAnsi"/>
@@ -25456,7 +25024,7 @@
         </w:rPr>
         <w:t xml:space="preserve">, </w:t>
       </w:r>
-      <w:hyperlink r:id="rId35" w:tooltip="Computer science" w:history="1">
+      <w:hyperlink r:id="rId34" w:tooltip="Computer science" w:history="1">
         <w:r>
           <w:rPr>
             <w:rFonts w:asciiTheme="majorHAnsi" w:hAnsiTheme="majorHAnsi"/>
@@ -25474,7 +25042,7 @@
         </w:rPr>
         <w:t xml:space="preserve">, </w:t>
       </w:r>
-      <w:hyperlink r:id="rId36" w:tooltip="Economics" w:history="1">
+      <w:hyperlink r:id="rId35" w:tooltip="Economics" w:history="1">
         <w:r>
           <w:rPr>
             <w:rFonts w:asciiTheme="majorHAnsi" w:hAnsiTheme="majorHAnsi"/>
@@ -25492,7 +25060,7 @@
         </w:rPr>
         <w:t xml:space="preserve">, and </w:t>
       </w:r>
-      <w:hyperlink r:id="rId37" w:tooltip="Bioinformatics" w:history="1">
+      <w:hyperlink r:id="rId36" w:tooltip="Bioinformatics" w:history="1">
         <w:r>
           <w:rPr>
             <w:rFonts w:asciiTheme="majorHAnsi" w:hAnsiTheme="majorHAnsi"/>
@@ -25526,7 +25094,7 @@
         </w:rPr>
         <w:t xml:space="preserve">problems. It is applicable to problems exhibiting the properties of </w:t>
       </w:r>
-      <w:hyperlink r:id="rId38" w:tooltip="Overlapping subproblem" w:history="1">
+      <w:hyperlink r:id="rId37" w:tooltip="Overlapping subproblem" w:history="1">
         <w:r>
           <w:rPr>
             <w:rFonts w:asciiTheme="majorHAnsi" w:hAnsiTheme="majorHAnsi"/>
@@ -25560,7 +25128,7 @@
         </w:rPr>
         <w:t xml:space="preserve"> and </w:t>
       </w:r>
-      <w:hyperlink r:id="rId39" w:tooltip="Optimal substructure" w:history="1">
+      <w:hyperlink r:id="rId38" w:tooltip="Optimal substructure" w:history="1">
         <w:r>
           <w:rPr>
             <w:rFonts w:asciiTheme="majorHAnsi" w:hAnsiTheme="majorHAnsi"/>
@@ -25594,7 +25162,7 @@
         </w:rPr>
         <w:t xml:space="preserve">problem overlap (like </w:t>
       </w:r>
-      <w:hyperlink r:id="rId40" w:tooltip="Depth-first search" w:history="1">
+      <w:hyperlink r:id="rId39" w:tooltip="Depth-first search" w:history="1">
         <w:r>
           <w:rPr>
             <w:rFonts w:asciiTheme="majorHAnsi" w:hAnsiTheme="majorHAnsi"/>
@@ -25631,7 +25199,7 @@
         </w:rPr>
         <w:t xml:space="preserve">References: </w:t>
       </w:r>
-      <w:hyperlink r:id="rId41" w:history="1">
+      <w:hyperlink r:id="rId40" w:history="1">
         <w:r>
           <w:rPr>
             <w:rStyle w:val="Hyperlink"/>
@@ -26213,18 +25781,8 @@
           <w:sz w:val="24"/>
           <w:szCs w:val="24"/>
         </w:rPr>
-        <w:t xml:space="preserve"> </w:t>
-      </w:r>
-      <w:proofErr w:type="gramStart"/>
-      <w:r>
-        <w:rPr>
-          <w:rFonts w:asciiTheme="majorHAnsi" w:hAnsiTheme="majorHAnsi"/>
-          <w:sz w:val="24"/>
-          <w:szCs w:val="24"/>
-        </w:rPr>
-        <w:t xml:space="preserve">size </w:t>
-      </w:r>
-      <w:proofErr w:type="gramEnd"/>
+        <w:t xml:space="preserve"> size </w:t>
+      </w:r>
       <m:oMath>
         <m:r>
           <w:rPr>
@@ -26283,25 +25841,7 @@
           <w:sz w:val="24"/>
           <w:szCs w:val="24"/>
         </w:rPr>
-        <w:t xml:space="preserve"> </w:t>
-      </w:r>
-      <w:proofErr w:type="gramStart"/>
-      <w:r>
-        <w:rPr>
-          <w:rFonts w:asciiTheme="majorHAnsi" w:hAnsiTheme="majorHAnsi"/>
-          <w:sz w:val="24"/>
-          <w:szCs w:val="24"/>
-        </w:rPr>
-        <w:t>is</w:t>
-      </w:r>
-      <w:proofErr w:type="gramEnd"/>
-      <w:r>
-        <w:rPr>
-          <w:rFonts w:asciiTheme="majorHAnsi" w:hAnsiTheme="majorHAnsi"/>
-          <w:sz w:val="24"/>
-          <w:szCs w:val="24"/>
-        </w:rPr>
-        <w:t xml:space="preserve"> the sum of money user have to pay when the buying process is at item </w:t>
+        <w:t xml:space="preserve"> is the sum of money user have to pay when the buying process is at item </w:t>
       </w:r>
       <m:oMath>
         <m:r>
@@ -26377,18 +25917,8 @@
           <w:sz w:val="24"/>
           <w:szCs w:val="24"/>
         </w:rPr>
-        <w:t xml:space="preserve"> </w:t>
-      </w:r>
-      <w:proofErr w:type="gramStart"/>
-      <w:r>
-        <w:rPr>
-          <w:rFonts w:asciiTheme="majorHAnsi" w:hAnsiTheme="majorHAnsi"/>
-          <w:sz w:val="24"/>
-          <w:szCs w:val="24"/>
-        </w:rPr>
-        <w:t xml:space="preserve">size </w:t>
-      </w:r>
-      <w:proofErr w:type="gramEnd"/>
+        <w:t xml:space="preserve"> size </w:t>
+      </w:r>
       <m:oMath>
         <m:r>
           <w:rPr>
@@ -26423,27 +25953,8 @@
           <w:sz w:val="24"/>
           <w:szCs w:val="24"/>
         </w:rPr>
-        <w:t xml:space="preserve"> </w:t>
-      </w:r>
-      <w:proofErr w:type="gramStart"/>
-      <w:r>
-        <w:rPr>
-          <w:rFonts w:asciiTheme="majorHAnsi" w:hAnsiTheme="majorHAnsi"/>
-          <w:sz w:val="24"/>
-          <w:szCs w:val="24"/>
-        </w:rPr>
-        <w:t>is</w:t>
-      </w:r>
-      <w:proofErr w:type="gramEnd"/>
-      <w:r>
-        <w:rPr>
-          <w:rFonts w:asciiTheme="majorHAnsi" w:hAnsiTheme="majorHAnsi"/>
-          <w:sz w:val="24"/>
-          <w:szCs w:val="24"/>
-        </w:rPr>
-        <w:t xml:space="preserve"> the distance from market </w:t>
-      </w:r>
-      <w:proofErr w:type="spellStart"/>
+        <w:t xml:space="preserve"> is the distance from market </w:t>
+      </w:r>
       <w:r>
         <w:rPr>
           <w:rFonts w:asciiTheme="majorHAnsi" w:hAnsiTheme="majorHAnsi"/>
@@ -26453,7 +25964,6 @@
         </w:rPr>
         <w:t>i</w:t>
       </w:r>
-      <w:proofErr w:type="spellEnd"/>
       <w:r>
         <w:rPr>
           <w:rFonts w:asciiTheme="majorHAnsi" w:hAnsiTheme="majorHAnsi"/>
@@ -26502,7 +26012,6 @@
         </w:rPr>
         <w:t xml:space="preserve">Create a one-dimensional array named </w:t>
       </w:r>
-      <w:proofErr w:type="spellStart"/>
       <w:r>
         <w:rPr>
           <w:rFonts w:asciiTheme="majorHAnsi" w:hAnsiTheme="majorHAnsi"/>
@@ -26512,7 +26021,6 @@
         </w:rPr>
         <w:t>TraceY</w:t>
       </w:r>
-      <w:proofErr w:type="spellEnd"/>
       <w:r>
         <w:rPr>
           <w:rFonts w:asciiTheme="majorHAnsi" w:hAnsiTheme="majorHAnsi"/>
@@ -26556,7 +26064,6 @@
         </w:rPr>
         <w:t xml:space="preserve"> means we buy the product before product </w:t>
       </w:r>
-      <w:proofErr w:type="spellStart"/>
       <w:r>
         <w:rPr>
           <w:rFonts w:asciiTheme="majorHAnsi" w:hAnsiTheme="majorHAnsi"/>
@@ -26566,25 +26073,14 @@
         </w:rPr>
         <w:t>i</w:t>
       </w:r>
-      <w:proofErr w:type="spellEnd"/>
       <w:r>
         <w:rPr>
           <w:rFonts w:asciiTheme="majorHAnsi" w:hAnsiTheme="majorHAnsi"/>
           <w:sz w:val="24"/>
           <w:szCs w:val="24"/>
         </w:rPr>
-        <w:t xml:space="preserve"> at </w:t>
-      </w:r>
-      <w:proofErr w:type="gramStart"/>
-      <w:r>
-        <w:rPr>
-          <w:rFonts w:asciiTheme="majorHAnsi" w:hAnsiTheme="majorHAnsi"/>
-          <w:sz w:val="24"/>
-          <w:szCs w:val="24"/>
-        </w:rPr>
-        <w:t xml:space="preserve">market </w:t>
-      </w:r>
-      <w:proofErr w:type="gramEnd"/>
+        <w:t xml:space="preserve"> at market </w:t>
+      </w:r>
       <m:oMath>
         <m:r>
           <w:rPr>
@@ -26592,7 +26088,15 @@
             <w:sz w:val="24"/>
             <w:szCs w:val="24"/>
           </w:rPr>
-          <m:t>TraceY[i]</m:t>
+          <m:t>Trac</m:t>
+        </m:r>
+        <m:r>
+          <w:rPr>
+            <w:rFonts w:ascii="Cambria Math" w:hAnsi="Cambria Math"/>
+            <w:sz w:val="24"/>
+            <w:szCs w:val="24"/>
+          </w:rPr>
+          <m:t>eY[i]</m:t>
         </m:r>
       </m:oMath>
       <w:r>
@@ -26642,7 +26146,6 @@
         </w:rPr>
         <w:t xml:space="preserve"> one-dimensional array named </w:t>
       </w:r>
-      <w:proofErr w:type="spellStart"/>
       <w:r>
         <w:rPr>
           <w:rFonts w:asciiTheme="majorHAnsi" w:hAnsiTheme="majorHAnsi"/>
@@ -26652,7 +26155,6 @@
         </w:rPr>
         <w:t>DistanceA</w:t>
       </w:r>
-      <w:proofErr w:type="spellEnd"/>
       <w:r>
         <w:rPr>
           <w:rFonts w:asciiTheme="majorHAnsi" w:hAnsiTheme="majorHAnsi"/>
@@ -26696,7 +26198,6 @@
         </w:rPr>
         <w:t xml:space="preserve"> is the distance from start point to market </w:t>
       </w:r>
-      <w:proofErr w:type="spellStart"/>
       <w:r>
         <w:rPr>
           <w:rFonts w:asciiTheme="majorHAnsi" w:hAnsiTheme="majorHAnsi"/>
@@ -26706,7 +26207,6 @@
         </w:rPr>
         <w:t>i</w:t>
       </w:r>
-      <w:proofErr w:type="spellEnd"/>
       <w:r>
         <w:rPr>
           <w:rFonts w:asciiTheme="majorHAnsi" w:hAnsiTheme="majorHAnsi"/>
@@ -26738,7 +26238,6 @@
         </w:rPr>
         <w:t xml:space="preserve">Create a one-dimensional array named </w:t>
       </w:r>
-      <w:proofErr w:type="spellStart"/>
       <w:r>
         <w:rPr>
           <w:rFonts w:asciiTheme="majorHAnsi" w:hAnsiTheme="majorHAnsi"/>
@@ -26748,7 +26247,6 @@
         </w:rPr>
         <w:t>DistanceB</w:t>
       </w:r>
-      <w:proofErr w:type="spellEnd"/>
       <w:r>
         <w:rPr>
           <w:rFonts w:asciiTheme="majorHAnsi" w:hAnsiTheme="majorHAnsi"/>
@@ -26792,7 +26290,6 @@
         </w:rPr>
         <w:t xml:space="preserve"> is the distance from end point to market </w:t>
       </w:r>
-      <w:proofErr w:type="spellStart"/>
       <w:r>
         <w:rPr>
           <w:rFonts w:asciiTheme="majorHAnsi" w:hAnsiTheme="majorHAnsi"/>
@@ -26802,7 +26299,6 @@
         </w:rPr>
         <w:t>i</w:t>
       </w:r>
-      <w:proofErr w:type="spellEnd"/>
       <w:r>
         <w:rPr>
           <w:rFonts w:asciiTheme="majorHAnsi" w:hAnsiTheme="majorHAnsi"/>
@@ -27608,7 +27104,7 @@
                     <pic:cNvPicPr/>
                   </pic:nvPicPr>
                   <pic:blipFill>
-                    <a:blip r:embed="rId42">
+                    <a:blip r:embed="rId41">
                       <a:extLst>
                         <a:ext uri="{28A0092B-C50C-407E-A947-70E740481C1C}">
                           <a14:useLocalDpi xmlns:a14="http://schemas.microsoft.com/office/drawing/2010/main" val="0"/>
@@ -27663,23 +27159,13 @@
           <w:szCs w:val="24"/>
         </w:rPr>
       </w:pPr>
-      <w:proofErr w:type="gramStart"/>
       <w:r>
         <w:rPr>
           <w:rFonts w:asciiTheme="majorHAnsi" w:hAnsiTheme="majorHAnsi"/>
           <w:sz w:val="24"/>
           <w:szCs w:val="24"/>
         </w:rPr>
-        <w:t>Given 2 strings.</w:t>
-      </w:r>
-      <w:proofErr w:type="gramEnd"/>
-      <w:r>
-        <w:rPr>
-          <w:rFonts w:asciiTheme="majorHAnsi" w:hAnsiTheme="majorHAnsi"/>
-          <w:sz w:val="24"/>
-          <w:szCs w:val="24"/>
-        </w:rPr>
-        <w:t xml:space="preserve"> Calculate their matching percent.</w:t>
+        <w:t>Given 2 strings. Calculate their matching percent.</w:t>
       </w:r>
     </w:p>
     <w:p>
@@ -28640,7 +28126,7 @@
         <w:spacing w:after="0"/>
         <w:ind w:left="3510"/>
         <w:rPr>
-          <w:rFonts w:ascii="Cambria Math" w:hAnsi="Cambria Math"/>
+          <w:rFonts w:ascii="Cambria Math" w:hAnsi="Cambria Math" w:hint="eastAsia"/>
           <w:sz w:val="24"/>
           <w:szCs w:val="24"/>
           <w:oMath/>
@@ -28795,7 +28281,7 @@
         </w:rPr>
         <w:t xml:space="preserve">: </w:t>
       </w:r>
-      <w:hyperlink r:id="rId43" w:history="1">
+      <w:hyperlink r:id="rId42" w:history="1">
         <w:r>
           <w:rPr>
             <w:rStyle w:val="Hyperlink"/>
@@ -28840,7 +28326,7 @@
         </w:rPr>
         <w:t xml:space="preserve">: </w:t>
       </w:r>
-      <w:hyperlink r:id="rId44" w:history="1">
+      <w:hyperlink r:id="rId43" w:history="1">
         <w:r>
           <w:rPr>
             <w:rStyle w:val="Hyperlink"/>
@@ -28877,7 +28363,7 @@
         </w:rPr>
         <w:t xml:space="preserve">Google API: </w:t>
       </w:r>
-      <w:hyperlink r:id="rId45" w:history="1">
+      <w:hyperlink r:id="rId44" w:history="1">
         <w:r>
           <w:rPr>
             <w:rStyle w:val="Hyperlink"/>
@@ -29102,7 +28588,7 @@
         <w:rFonts w:asciiTheme="majorHAnsi" w:eastAsiaTheme="majorEastAsia" w:hAnsiTheme="majorHAnsi" w:cstheme="majorBidi"/>
         <w:noProof/>
       </w:rPr>
-      <w:t>15</w:t>
+      <w:t>20</w:t>
     </w:r>
     <w:r>
       <w:rPr>
@@ -46878,6 +46364,22 @@
 </file>
 
 <file path=customXml/itemProps1.xml><?xml version="1.0" encoding="utf-8"?>
+<ds:datastoreItem xmlns:ds="http://schemas.openxmlformats.org/officeDocument/2006/customXml" ds:itemID="{5BE9F27D-7BB1-47B4-A435-8CD4F39D9F60}">
+  <ds:schemaRefs>
+    <ds:schemaRef ds:uri="http://schemas.openxmlformats.org/officeDocument/2006/bibliography"/>
+  </ds:schemaRefs>
+</ds:datastoreItem>
+</file>
+
+<file path=customXml/itemProps10.xml><?xml version="1.0" encoding="utf-8"?>
+<ds:datastoreItem xmlns:ds="http://schemas.openxmlformats.org/officeDocument/2006/customXml" ds:itemID="{E1FE4BB7-0A84-4F67-8F2D-C98FA16FB336}">
+  <ds:schemaRefs>
+    <ds:schemaRef ds:uri="http://schemas.openxmlformats.org/officeDocument/2006/bibliography"/>
+  </ds:schemaRefs>
+</ds:datastoreItem>
+</file>
+
+<file path=customXml/itemProps2.xml><?xml version="1.0" encoding="utf-8"?>
 <ds:datastoreItem xmlns:ds="http://schemas.openxmlformats.org/officeDocument/2006/customXml" ds:itemID="{74532FC7-795E-4C30-A196-BCDE468F8DFE}">
   <ds:schemaRefs>
     <ds:schemaRef ds:uri="http://schemas.openxmlformats.org/officeDocument/2006/bibliography"/>
@@ -46885,7 +46387,23 @@
 </ds:datastoreItem>
 </file>
 
-<file path=customXml/itemProps10.xml><?xml version="1.0" encoding="utf-8"?>
+<file path=customXml/itemProps3.xml><?xml version="1.0" encoding="utf-8"?>
+<ds:datastoreItem xmlns:ds="http://schemas.openxmlformats.org/officeDocument/2006/customXml" ds:itemID="{C6068973-33B7-472C-BEFB-030A093FF8DF}">
+  <ds:schemaRefs>
+    <ds:schemaRef ds:uri="http://schemas.openxmlformats.org/officeDocument/2006/bibliography"/>
+  </ds:schemaRefs>
+</ds:datastoreItem>
+</file>
+
+<file path=customXml/itemProps4.xml><?xml version="1.0" encoding="utf-8"?>
+<ds:datastoreItem xmlns:ds="http://schemas.openxmlformats.org/officeDocument/2006/customXml" ds:itemID="{BEF2575A-2B2A-42E7-B1CE-C9864227878D}">
+  <ds:schemaRefs>
+    <ds:schemaRef ds:uri="http://schemas.openxmlformats.org/officeDocument/2006/bibliography"/>
+  </ds:schemaRefs>
+</ds:datastoreItem>
+</file>
+
+<file path=customXml/itemProps5.xml><?xml version="1.0" encoding="utf-8"?>
 <ds:datastoreItem xmlns:ds="http://schemas.openxmlformats.org/officeDocument/2006/customXml" ds:itemID="{E2EB5D65-4445-4A69-B789-22F1926CAB94}">
   <ds:schemaRefs>
     <ds:schemaRef ds:uri="http://schemas.openxmlformats.org/officeDocument/2006/bibliography"/>
@@ -46893,23 +46411,7 @@
 </ds:datastoreItem>
 </file>
 
-<file path=customXml/itemProps2.xml><?xml version="1.0" encoding="utf-8"?>
-<ds:datastoreItem xmlns:ds="http://schemas.openxmlformats.org/officeDocument/2006/customXml" ds:itemID="{5BE9F27D-7BB1-47B4-A435-8CD4F39D9F60}">
-  <ds:schemaRefs>
-    <ds:schemaRef ds:uri="http://schemas.openxmlformats.org/officeDocument/2006/bibliography"/>
-  </ds:schemaRefs>
-</ds:datastoreItem>
-</file>
-
-<file path=customXml/itemProps3.xml><?xml version="1.0" encoding="utf-8"?>
-<ds:datastoreItem xmlns:ds="http://schemas.openxmlformats.org/officeDocument/2006/customXml" ds:itemID="{75F6660A-7A5E-4475-8F0A-AC86C5CCDD7D}">
-  <ds:schemaRefs>
-    <ds:schemaRef ds:uri="http://schemas.openxmlformats.org/officeDocument/2006/bibliography"/>
-  </ds:schemaRefs>
-</ds:datastoreItem>
-</file>
-
-<file path=customXml/itemProps4.xml><?xml version="1.0" encoding="utf-8"?>
+<file path=customXml/itemProps6.xml><?xml version="1.0" encoding="utf-8"?>
 <ds:datastoreItem xmlns:ds="http://schemas.openxmlformats.org/officeDocument/2006/customXml" ds:itemID="{57C7E52A-6CB1-4108-84F2-0BE0998505A9}">
   <ds:schemaRefs>
     <ds:schemaRef ds:uri="http://schemas.openxmlformats.org/officeDocument/2006/bibliography"/>
@@ -46917,24 +46419,8 @@
 </ds:datastoreItem>
 </file>
 
-<file path=customXml/itemProps5.xml><?xml version="1.0" encoding="utf-8"?>
-<ds:datastoreItem xmlns:ds="http://schemas.openxmlformats.org/officeDocument/2006/customXml" ds:itemID="{BEF2575A-2B2A-42E7-B1CE-C9864227878D}">
-  <ds:schemaRefs>
-    <ds:schemaRef ds:uri="http://schemas.openxmlformats.org/officeDocument/2006/bibliography"/>
-  </ds:schemaRefs>
-</ds:datastoreItem>
-</file>
-
-<file path=customXml/itemProps6.xml><?xml version="1.0" encoding="utf-8"?>
-<ds:datastoreItem xmlns:ds="http://schemas.openxmlformats.org/officeDocument/2006/customXml" ds:itemID="{C6068973-33B7-472C-BEFB-030A093FF8DF}">
-  <ds:schemaRefs>
-    <ds:schemaRef ds:uri="http://schemas.openxmlformats.org/officeDocument/2006/bibliography"/>
-  </ds:schemaRefs>
-</ds:datastoreItem>
-</file>
-
 <file path=customXml/itemProps7.xml><?xml version="1.0" encoding="utf-8"?>
-<ds:datastoreItem xmlns:ds="http://schemas.openxmlformats.org/officeDocument/2006/customXml" ds:itemID="{DDA8C254-854B-4010-AF32-E5DE13D9F063}">
+<ds:datastoreItem xmlns:ds="http://schemas.openxmlformats.org/officeDocument/2006/customXml" ds:itemID="{216AED2B-A7B8-4414-9AE1-3CB22C12051C}">
   <ds:schemaRefs>
     <ds:schemaRef ds:uri="http://schemas.openxmlformats.org/officeDocument/2006/bibliography"/>
   </ds:schemaRefs>
@@ -46942,7 +46428,7 @@
 </file>
 
 <file path=customXml/itemProps8.xml><?xml version="1.0" encoding="utf-8"?>
-<ds:datastoreItem xmlns:ds="http://schemas.openxmlformats.org/officeDocument/2006/customXml" ds:itemID="{9465EBBE-B719-4D78-B706-E74F7AFCB957}">
+<ds:datastoreItem xmlns:ds="http://schemas.openxmlformats.org/officeDocument/2006/customXml" ds:itemID="{984F922D-69B9-4D4A-A189-D1B7DFC9E260}">
   <ds:schemaRefs>
     <ds:schemaRef ds:uri="http://schemas.openxmlformats.org/officeDocument/2006/bibliography"/>
   </ds:schemaRefs>
@@ -46950,7 +46436,7 @@
 </file>
 
 <file path=customXml/itemProps9.xml><?xml version="1.0" encoding="utf-8"?>
-<ds:datastoreItem xmlns:ds="http://schemas.openxmlformats.org/officeDocument/2006/customXml" ds:itemID="{216AED2B-A7B8-4414-9AE1-3CB22C12051C}">
+<ds:datastoreItem xmlns:ds="http://schemas.openxmlformats.org/officeDocument/2006/customXml" ds:itemID="{0C332465-0B95-4AB2-B650-360AAE68E276}">
   <ds:schemaRefs>
     <ds:schemaRef ds:uri="http://schemas.openxmlformats.org/officeDocument/2006/bibliography"/>
   </ds:schemaRefs>

</xml_diff>